<commit_message>
Updated the text of the paper and the fast wrapper. Move plots to their own folder.
</commit_message>
<xml_diff>
--- a/Estimating shifts in squid distribution.docx
+++ b/Estimating shifts in squid distribution.docx
@@ -8,17 +8,145 @@
       </w:r>
     </w:p>
     <w:p>
-      <w:r>
-        <w:rPr>
-          <w:i/>
-        </w:rPr>
-        <w:t>Data</w:t>
+      <w:pPr>
+        <w:rPr>
+          <w:b/>
+        </w:rPr>
+      </w:pPr>
+      <w:r>
+        <w:rPr>
+          <w:b/>
+        </w:rPr>
+        <w:t>Methods</w:t>
       </w:r>
     </w:p>
     <w:p>
       <w:r>
+        <w:rPr>
+          <w:i/>
+        </w:rPr>
+        <w:t>Data</w:t>
+      </w:r>
+    </w:p>
+    <w:p>
+      <w:r>
         <w:tab/>
-        <w:t xml:space="preserve">We compiled data from </w:t>
+      </w:r>
+      <w:r>
+        <w:t>We obtained squid catch data from fishery independent surveys conducted by the Northwest Fisheries Science Center from 1998 to 2019 and from the Southwest Fisheries Science Center from 2010 to 2016 (</w:t>
+      </w:r>
+      <w:r>
+        <w:fldChar w:fldCharType="begin"/>
+      </w:r>
+      <w:r>
+        <w:instrText xml:space="preserve"> REF _Ref40963096 \h </w:instrText>
+      </w:r>
+      <w:r>
+        <w:fldChar w:fldCharType="separate"/>
+      </w:r>
+      <w:r>
+        <w:t xml:space="preserve">Figure </w:t>
+      </w:r>
+      <w:r>
+        <w:rPr>
+          <w:noProof/>
+        </w:rPr>
+        <w:t>1</w:t>
+      </w:r>
+      <w:r>
+        <w:fldChar w:fldCharType="end"/>
+      </w:r>
+      <w:r>
+        <w:t xml:space="preserve">). </w:t>
+      </w:r>
+      <w:r>
+        <w:t>Surveys were conducted during the day using a surface trawl. Trawls were conducted at specific stations each; however, not all stations were sampled every year and in some years additions to the standard trawl location were made. Trawls typically last 30 minutes. We calculate trawl distance using xx and we estimate the effective width of the trawl to be xx m, such that the total area of each trawl could be estimated as the distance times the width. The abundance of squid in each trawl and up to 100 individual lengths were recorded</w:t>
+      </w:r>
+      <w:r>
+        <w:t>.</w:t>
+      </w:r>
+      <w:r>
+        <w:t xml:space="preserve"> Additionally, biophysical data such as the temperature (</w:t>
+      </w:r>
+      <m:oMath>
+        <m:r>
+          <w:rPr>
+            <w:rFonts w:ascii="Cambria Math" w:hAnsi="Cambria Math"/>
+          </w:rPr>
+          <m:t>°</m:t>
+        </m:r>
+        <m:r>
+          <m:rPr>
+            <m:sty m:val="p"/>
+          </m:rPr>
+          <w:rPr>
+            <w:rFonts w:ascii="Cambria Math" w:hAnsi="Cambria Math"/>
+          </w:rPr>
+          <m:t>C</m:t>
+        </m:r>
+      </m:oMath>
+      <w:r>
+        <w:rPr>
+          <w:rFonts w:eastAsiaTheme="minorEastAsia"/>
+        </w:rPr>
+        <w:t>), chlorophyll concentration (mg m</w:t>
+      </w:r>
+      <w:r>
+        <w:rPr>
+          <w:rFonts w:eastAsiaTheme="minorEastAsia"/>
+          <w:vertAlign w:val="superscript"/>
+        </w:rPr>
+        <w:t>-</w:t>
+      </w:r>
+      <w:proofErr w:type="gramStart"/>
+      <w:r>
+        <w:rPr>
+          <w:rFonts w:eastAsiaTheme="minorEastAsia"/>
+          <w:vertAlign w:val="superscript"/>
+        </w:rPr>
+        <w:t>3</w:t>
+      </w:r>
+      <w:r>
+        <w:rPr>
+          <w:rFonts w:eastAsiaTheme="minorEastAsia"/>
+        </w:rPr>
+        <w:t xml:space="preserve"> ???</w:t>
+      </w:r>
+      <w:proofErr w:type="gramEnd"/>
+      <w:r>
+        <w:rPr>
+          <w:rFonts w:eastAsiaTheme="minorEastAsia"/>
+        </w:rPr>
+        <w:t xml:space="preserve">), and salinity (ppm) at a depth of three meters was recorded during each trawl. There were some modifications to the </w:t>
+      </w:r>
+      <w:r>
+        <w:rPr>
+          <w:rFonts w:eastAsiaTheme="minorEastAsia"/>
+        </w:rPr>
+        <w:t>gear</w:t>
+      </w:r>
+      <w:r>
+        <w:rPr>
+          <w:rFonts w:eastAsiaTheme="minorEastAsia"/>
+        </w:rPr>
+        <w:t xml:space="preserve">, vessel, and crew over the years.  </w:t>
+      </w:r>
+      <w:r>
+        <w:t xml:space="preserve"> </w:t>
+      </w:r>
+      <w:r>
+        <w:t xml:space="preserve">For the NWFSC survey, the vessel have been xx from xx to xx, and xx from xx to xx. In xx, a marine mammal excluder device was added to net. Indications are that </w:t>
+      </w:r>
+      <w:r>
+        <w:t xml:space="preserve">this may have had large/small impacts on the catches, and any changes in the science and survey crew leads occurred after significant overlap with previous crews. Similarly, the SWFSC surveys had </w:t>
+      </w:r>
+      <w:proofErr w:type="spellStart"/>
+      <w:r>
+        <w:t>xxxxx</w:t>
+      </w:r>
+      <w:proofErr w:type="spellEnd"/>
+      <w:r>
+        <w:t>.</w:t>
       </w:r>
     </w:p>
     <w:p>
@@ -39,6 +167,17 @@
         <w:ind w:firstLine="720"/>
       </w:pPr>
       <w:r>
+        <w:t xml:space="preserve">We use a </w:t>
+      </w:r>
+      <w:proofErr w:type="spellStart"/>
+      <w:r>
+        <w:t>geostatistical</w:t>
+      </w:r>
+      <w:proofErr w:type="spellEnd"/>
+      <w:r>
+        <w:t xml:space="preserve"> model to account for the unbalanced design of the two surveys. </w:t>
+      </w:r>
+      <w:r>
         <w:t xml:space="preserve">To estimate shifts in the distribution of squid between 1998 and 2019 in response to biological (e.g., chlorophyll concentration (xx/mm), </w:t>
       </w:r>
       <w:proofErr w:type="spellStart"/>
@@ -47,7 +186,11 @@
       </w:r>
       <w:proofErr w:type="spellEnd"/>
       <w:r>
-        <w:t xml:space="preserve"> a) and climate forces (e.g., temperature), we analyzed catch-per-unit-effort (CPUE) data from fisheries independent surveys conducted by the National Oceanic and Atmospheric Association (NOAA) between 1998 and 2019.  We used a delta-generalized linear model (delta-</w:t>
+        <w:t xml:space="preserve"> a) and climate forces (e.g., temperature), we </w:t>
+      </w:r>
+      <w:r>
+        <w:lastRenderedPageBreak/>
+        <w:t>analyzed catch data from fisheries independent surveys conducted by the National Oceanic and Atmospheric Association (NOAA) between 1998 and 2019.  We used a delta-generalized linear model (delta-</w:t>
       </w:r>
       <w:proofErr w:type="spellStart"/>
       <w:r>
@@ -66,27 +209,14 @@
       <w:r>
         <w:t xml:space="preserve">Equation </w:t>
       </w:r>
-      <w:r>
-        <w:fldChar w:fldCharType="begin"/>
-      </w:r>
-      <w:r>
-        <w:instrText xml:space="preserve"> SEQ Equation \* ARABIC </w:instrText>
-      </w:r>
-      <w:r>
-        <w:fldChar w:fldCharType="separate"/>
-      </w:r>
-      <w:r>
-        <w:rPr>
-          <w:noProof/>
-        </w:rPr>
-        <w:t>1</w:t>
-      </w:r>
-      <w:r>
-        <w:rPr>
-          <w:noProof/>
-        </w:rPr>
-        <w:fldChar w:fldCharType="end"/>
-      </w:r>
+      <w:fldSimple w:instr=" SEQ Equation \* ARABIC ">
+        <w:r>
+          <w:rPr>
+            <w:noProof/>
+          </w:rPr>
+          <w:t>1</w:t>
+        </w:r>
+      </w:fldSimple>
       <w:bookmarkEnd w:id="0"/>
       <w:r>
         <w:t>.</w:t>
@@ -795,14 +925,7 @@
         <w:rPr>
           <w:rFonts w:eastAsiaTheme="minorEastAsia"/>
         </w:rPr>
-        <w:t xml:space="preserve">spatial and </w:t>
-      </w:r>
-      <w:r>
-        <w:rPr>
-          <w:rFonts w:eastAsiaTheme="minorEastAsia"/>
-        </w:rPr>
-        <w:lastRenderedPageBreak/>
-        <w:t xml:space="preserve">spatiotemporal </w:t>
+        <w:t xml:space="preserve">spatial and spatiotemporal </w:t>
       </w:r>
       <w:r>
         <w:rPr>
@@ -974,18 +1097,12 @@
         <w:rPr>
           <w:rFonts w:eastAsiaTheme="minorEastAsia"/>
         </w:rPr>
-        <w:instrText xml:space="preserve"> REF _Ref40795368 \h </w:instrText>
-      </w:r>
-      <w:r>
-        <w:rPr>
-          <w:rFonts w:eastAsiaTheme="minorEastAsia"/>
-        </w:rPr>
-      </w:r>
-      <w:r>
-        <w:rPr>
-          <w:rFonts w:eastAsiaTheme="minorEastAsia"/>
-        </w:rPr>
-        <w:instrText xml:space="preserve"> \* MERGEFORMAT </w:instrText>
+        <w:instrText xml:space="preserve"> REF _Ref40795368 \h  \* MERGEFORMAT </w:instrText>
+      </w:r>
+      <w:r>
+        <w:rPr>
+          <w:rFonts w:eastAsiaTheme="minorEastAsia"/>
+        </w:rPr>
       </w:r>
       <w:r>
         <w:rPr>
@@ -1042,18 +1159,12 @@
         <w:rPr>
           <w:rFonts w:eastAsiaTheme="minorEastAsia"/>
         </w:rPr>
-        <w:instrText xml:space="preserve"> REF _Ref40795374 \h </w:instrText>
-      </w:r>
-      <w:r>
-        <w:rPr>
-          <w:rFonts w:eastAsiaTheme="minorEastAsia"/>
-        </w:rPr>
-      </w:r>
-      <w:r>
-        <w:rPr>
-          <w:rFonts w:eastAsiaTheme="minorEastAsia"/>
-        </w:rPr>
-        <w:instrText xml:space="preserve"> \* MERGEFORMAT </w:instrText>
+        <w:instrText xml:space="preserve"> REF _Ref40795374 \h  \* MERGEFORMAT </w:instrText>
+      </w:r>
+      <w:r>
+        <w:rPr>
+          <w:rFonts w:eastAsiaTheme="minorEastAsia"/>
+        </w:rPr>
       </w:r>
       <w:r>
         <w:rPr>
@@ -1142,29 +1253,17 @@
       </w:pPr>
       <w:bookmarkStart w:id="1" w:name="_Ref40795368"/>
       <w:r>
+        <w:lastRenderedPageBreak/>
         <w:t xml:space="preserve">Equation </w:t>
       </w:r>
-      <w:r>
-        <w:fldChar w:fldCharType="begin"/>
-      </w:r>
-      <w:r>
-        <w:instrText xml:space="preserve"> SEQ Equation \* ARABIC </w:instrText>
-      </w:r>
-      <w:r>
-        <w:fldChar w:fldCharType="separate"/>
-      </w:r>
-      <w:r>
-        <w:rPr>
-          <w:noProof/>
-        </w:rPr>
-        <w:t>2</w:t>
-      </w:r>
-      <w:r>
-        <w:rPr>
-          <w:noProof/>
-        </w:rPr>
-        <w:fldChar w:fldCharType="end"/>
-      </w:r>
+      <w:fldSimple w:instr=" SEQ Equation \* ARABIC ">
+        <w:r>
+          <w:rPr>
+            <w:noProof/>
+          </w:rPr>
+          <w:t>2</w:t>
+        </w:r>
+      </w:fldSimple>
       <w:bookmarkEnd w:id="1"/>
       <w:r>
         <w:t>.</w:t>
@@ -2322,27 +2421,14 @@
       <w:r>
         <w:t xml:space="preserve">Equation </w:t>
       </w:r>
-      <w:r>
-        <w:fldChar w:fldCharType="begin"/>
-      </w:r>
-      <w:r>
-        <w:instrText xml:space="preserve"> SEQ Equation \* ARABIC </w:instrText>
-      </w:r>
-      <w:r>
-        <w:fldChar w:fldCharType="separate"/>
-      </w:r>
-      <w:r>
-        <w:rPr>
-          <w:noProof/>
-        </w:rPr>
-        <w:t>3</w:t>
-      </w:r>
-      <w:r>
-        <w:rPr>
-          <w:noProof/>
-        </w:rPr>
-        <w:fldChar w:fldCharType="end"/>
-      </w:r>
+      <w:fldSimple w:instr=" SEQ Equation \* ARABIC ">
+        <w:r>
+          <w:rPr>
+            <w:noProof/>
+          </w:rPr>
+          <w:t>3</w:t>
+        </w:r>
+      </w:fldSimple>
       <w:bookmarkEnd w:id="2"/>
       <w:r>
         <w:t>.</w:t>
@@ -4327,9 +4413,15 @@
         <w:rPr>
           <w:rFonts w:eastAsiaTheme="minorEastAsia"/>
         </w:rPr>
-        <w:t>of the i</w:t>
+        <w:t xml:space="preserve">of the </w:t>
       </w:r>
       <w:proofErr w:type="spellStart"/>
+      <w:r>
+        <w:rPr>
+          <w:rFonts w:eastAsiaTheme="minorEastAsia"/>
+        </w:rPr>
+        <w:t>i</w:t>
+      </w:r>
       <w:r>
         <w:rPr>
           <w:rFonts w:eastAsiaTheme="minorEastAsia"/>
@@ -4474,14 +4566,7 @@
         <w:rPr>
           <w:rFonts w:eastAsiaTheme="minorEastAsia"/>
         </w:rPr>
-        <w:t xml:space="preserve">and </w:t>
-      </w:r>
-      <w:r>
-        <w:rPr>
-          <w:rFonts w:eastAsiaTheme="minorEastAsia"/>
-        </w:rPr>
-        <w:lastRenderedPageBreak/>
-        <w:t>spati</w:t>
+        <w:t>and spati</w:t>
       </w:r>
       <w:r>
         <w:rPr>
@@ -5153,7 +5238,14 @@
         <w:rPr>
           <w:rFonts w:eastAsiaTheme="minorEastAsia"/>
         </w:rPr>
-        <w:t>. T</w:t>
+        <w:t xml:space="preserve">. </w:t>
+      </w:r>
+      <w:r>
+        <w:rPr>
+          <w:rFonts w:eastAsiaTheme="minorEastAsia"/>
+        </w:rPr>
+        <w:lastRenderedPageBreak/>
+        <w:t>T</w:t>
       </w:r>
       <w:r>
         <w:rPr>
@@ -5752,20 +5844,25 @@
         <w:rPr>
           <w:rFonts w:eastAsiaTheme="minorEastAsia"/>
         </w:rPr>
-        <w:lastRenderedPageBreak/>
         <w:tab/>
       </w:r>
       <w:r>
         <w:rPr>
           <w:rFonts w:eastAsiaTheme="minorEastAsia"/>
         </w:rPr>
-        <w:t xml:space="preserve">Using libraries </w:t>
-      </w:r>
-      <w:r>
-        <w:rPr>
-          <w:rFonts w:eastAsiaTheme="minorEastAsia"/>
-        </w:rPr>
-        <w:t xml:space="preserve">in the TMB </w:t>
+        <w:t xml:space="preserve">Using </w:t>
+      </w:r>
+      <w:r>
+        <w:rPr>
+          <w:rFonts w:eastAsiaTheme="minorEastAsia"/>
+        </w:rPr>
+        <w:t xml:space="preserve">the Template Model Builder </w:t>
+      </w:r>
+      <w:r>
+        <w:rPr>
+          <w:rFonts w:eastAsiaTheme="minorEastAsia"/>
+        </w:rPr>
+        <w:t xml:space="preserve">libraries </w:t>
       </w:r>
       <w:r>
         <w:fldChar w:fldCharType="begin"/>
@@ -5779,6 +5876,12 @@
       <w:r>
         <w:t>(</w:t>
       </w:r>
+      <w:r>
+        <w:rPr>
+          <w:rFonts w:eastAsiaTheme="minorEastAsia"/>
+        </w:rPr>
+        <w:t xml:space="preserve">TMB package; </w:t>
+      </w:r>
       <w:proofErr w:type="spellStart"/>
       <w:r>
         <w:t>Kristensen</w:t>
@@ -5797,7 +5900,13 @@
         <w:rPr>
           <w:rFonts w:eastAsiaTheme="minorEastAsia"/>
         </w:rPr>
-        <w:t>package in R</w:t>
+        <w:t xml:space="preserve">for </w:t>
+      </w:r>
+      <w:r>
+        <w:rPr>
+          <w:rFonts w:eastAsiaTheme="minorEastAsia"/>
+        </w:rPr>
+        <w:t>R</w:t>
       </w:r>
       <w:r>
         <w:rPr>
@@ -5827,13 +5936,28 @@
         <w:rPr>
           <w:rFonts w:eastAsiaTheme="minorEastAsia"/>
         </w:rPr>
-        <w:t>the marginal likelihood with respect to the fixed effect, while integrating out the random effect using a Laplace approximation</w:t>
+        <w:t>the marginal likelihood with respect to the fixed effect, while integrating out the random effect</w:t>
+      </w:r>
+      <w:r>
+        <w:rPr>
+          <w:rFonts w:eastAsiaTheme="minorEastAsia"/>
+        </w:rPr>
+        <w:t>s</w:t>
+      </w:r>
+      <w:r>
+        <w:rPr>
+          <w:rFonts w:eastAsiaTheme="minorEastAsia"/>
+        </w:rPr>
+        <w:t xml:space="preserve"> using a Laplace approximation</w:t>
       </w:r>
       <w:r>
         <w:t xml:space="preserve">. </w:t>
       </w:r>
       <w:r>
-        <w:t>We use both AIC (</w:t>
+        <w:t xml:space="preserve">Model selection and validation was done using AIC </w:t>
+      </w:r>
+      <w:r>
+        <w:t>(</w:t>
       </w:r>
       <w:proofErr w:type="spellStart"/>
       <w:r>
@@ -5844,33 +5968,622 @@
         <w:t xml:space="preserve"> 1974</w:t>
       </w:r>
       <w:r>
-        <w:t>) and k-fold cross-validation to explore which single</w:t>
-      </w:r>
-      <w:r>
-        <w:t xml:space="preserve"> model best explains the data. </w:t>
-      </w:r>
-      <w:bookmarkStart w:id="3" w:name="_GoBack"/>
-      <w:bookmarkEnd w:id="3"/>
+        <w:t>) and k-fold cross-validation</w:t>
+      </w:r>
+      <w:r>
+        <w:t>, respectively</w:t>
+      </w:r>
+      <w:r>
+        <w:t xml:space="preserve">. </w:t>
+      </w:r>
     </w:p>
     <w:p>
       <w:pPr>
         <w:rPr>
           <w:rFonts w:eastAsiaTheme="minorEastAsia"/>
+          <w:b/>
         </w:rPr>
       </w:pPr>
       <w:r>
         <w:rPr>
           <w:rFonts w:eastAsiaTheme="minorEastAsia"/>
+          <w:b/>
         </w:rPr>
         <w:t>Results</w:t>
       </w:r>
     </w:p>
     <w:p>
       <w:pPr>
+        <w:ind w:firstLine="720"/>
         <w:rPr>
           <w:rFonts w:eastAsiaTheme="minorEastAsia"/>
         </w:rPr>
       </w:pPr>
+      <w:r>
+        <w:rPr>
+          <w:rFonts w:eastAsiaTheme="minorEastAsia"/>
+        </w:rPr>
+        <w:lastRenderedPageBreak/>
+        <w:t xml:space="preserve">We were able to fit </w:t>
+      </w:r>
+      <w:proofErr w:type="spellStart"/>
+      <w:r>
+        <w:rPr>
+          <w:rFonts w:eastAsiaTheme="minorEastAsia"/>
+        </w:rPr>
+        <w:t>geostatistical</w:t>
+      </w:r>
+      <w:proofErr w:type="spellEnd"/>
+      <w:r>
+        <w:rPr>
+          <w:rFonts w:eastAsiaTheme="minorEastAsia"/>
+        </w:rPr>
+        <w:t xml:space="preserve"> models to fisheries independent squid catches between 1998 and 2019, and the results suggest a large amount of spatiotemporal variability between years for encounter probability (</w:t>
+      </w:r>
+      <w:r>
+        <w:rPr>
+          <w:rFonts w:eastAsiaTheme="minorEastAsia"/>
+        </w:rPr>
+        <w:fldChar w:fldCharType="begin"/>
+      </w:r>
+      <w:r>
+        <w:rPr>
+          <w:rFonts w:eastAsiaTheme="minorEastAsia"/>
+        </w:rPr>
+        <w:instrText xml:space="preserve"> REF _Ref40956082 \h </w:instrText>
+      </w:r>
+      <w:r>
+        <w:rPr>
+          <w:rFonts w:eastAsiaTheme="minorEastAsia"/>
+        </w:rPr>
+      </w:r>
+      <w:r>
+        <w:rPr>
+          <w:rFonts w:eastAsiaTheme="minorEastAsia"/>
+        </w:rPr>
+        <w:fldChar w:fldCharType="separate"/>
+      </w:r>
+      <w:r>
+        <w:t xml:space="preserve">Figure </w:t>
+      </w:r>
+      <w:r>
+        <w:rPr>
+          <w:noProof/>
+        </w:rPr>
+        <w:t>3</w:t>
+      </w:r>
+      <w:r>
+        <w:rPr>
+          <w:rFonts w:eastAsiaTheme="minorEastAsia"/>
+        </w:rPr>
+        <w:fldChar w:fldCharType="end"/>
+      </w:r>
+      <w:r>
+        <w:rPr>
+          <w:rFonts w:eastAsiaTheme="minorEastAsia"/>
+        </w:rPr>
+        <w:t>) and density of squid (</w:t>
+      </w:r>
+      <w:r>
+        <w:rPr>
+          <w:rFonts w:eastAsiaTheme="minorEastAsia"/>
+        </w:rPr>
+        <w:fldChar w:fldCharType="begin"/>
+      </w:r>
+      <w:r>
+        <w:rPr>
+          <w:rFonts w:eastAsiaTheme="minorEastAsia"/>
+        </w:rPr>
+        <w:instrText xml:space="preserve"> REF _Ref40956086 \h </w:instrText>
+      </w:r>
+      <w:r>
+        <w:rPr>
+          <w:rFonts w:eastAsiaTheme="minorEastAsia"/>
+        </w:rPr>
+        <w:fldChar w:fldCharType="separate"/>
+      </w:r>
+      <w:r>
+        <w:rPr>
+          <w:rFonts w:eastAsiaTheme="minorEastAsia"/>
+          <w:b/>
+          <w:bCs/>
+        </w:rPr>
+        <w:t>Error! Reference source not found.</w:t>
+      </w:r>
+      <w:r>
+        <w:rPr>
+          <w:rFonts w:eastAsiaTheme="minorEastAsia"/>
+        </w:rPr>
+        <w:fldChar w:fldCharType="end"/>
+      </w:r>
+      <w:r>
+        <w:rPr>
+          <w:rFonts w:eastAsiaTheme="minorEastAsia"/>
+        </w:rPr>
+        <w:t>)</w:t>
+      </w:r>
+      <w:r>
+        <w:rPr>
+          <w:rFonts w:eastAsiaTheme="minorEastAsia"/>
+        </w:rPr>
+        <w:t xml:space="preserve"> for both small </w:t>
+      </w:r>
+      <m:oMath>
+        <m:d>
+          <m:dPr>
+            <m:ctrlPr>
+              <w:rPr>
+                <w:rFonts w:ascii="Cambria Math" w:eastAsiaTheme="minorEastAsia" w:hAnsi="Cambria Math"/>
+                <w:i/>
+              </w:rPr>
+            </m:ctrlPr>
+          </m:dPr>
+          <m:e>
+            <m:r>
+              <w:rPr>
+                <w:rFonts w:ascii="Cambria Math" w:eastAsiaTheme="minorEastAsia" w:hAnsi="Cambria Math"/>
+              </w:rPr>
+              <m:t xml:space="preserve">≤80 </m:t>
+            </m:r>
+            <m:r>
+              <m:rPr>
+                <m:sty m:val="p"/>
+              </m:rPr>
+              <w:rPr>
+                <w:rFonts w:ascii="Cambria Math" w:eastAsiaTheme="minorEastAsia" w:hAnsi="Cambria Math"/>
+              </w:rPr>
+              <m:t>mm</m:t>
+            </m:r>
+          </m:e>
+        </m:d>
+      </m:oMath>
+      <w:r>
+        <w:rPr>
+          <w:rFonts w:eastAsiaTheme="minorEastAsia"/>
+        </w:rPr>
+        <w:t xml:space="preserve"> and large </w:t>
+      </w:r>
+      <m:oMath>
+        <m:r>
+          <w:rPr>
+            <w:rFonts w:ascii="Cambria Math" w:eastAsiaTheme="minorEastAsia" w:hAnsi="Cambria Math"/>
+          </w:rPr>
+          <m:t xml:space="preserve">(&gt;80 </m:t>
+        </m:r>
+        <m:r>
+          <m:rPr>
+            <m:sty m:val="p"/>
+          </m:rPr>
+          <w:rPr>
+            <w:rFonts w:ascii="Cambria Math" w:eastAsiaTheme="minorEastAsia" w:hAnsi="Cambria Math"/>
+          </w:rPr>
+          <m:t>mm</m:t>
+        </m:r>
+        <m:r>
+          <w:rPr>
+            <w:rFonts w:ascii="Cambria Math" w:eastAsiaTheme="minorEastAsia" w:hAnsi="Cambria Math"/>
+          </w:rPr>
+          <m:t>)</m:t>
+        </m:r>
+      </m:oMath>
+      <w:r>
+        <w:rPr>
+          <w:rFonts w:eastAsiaTheme="minorEastAsia"/>
+        </w:rPr>
+        <w:t xml:space="preserve"> sized squid</w:t>
+      </w:r>
+      <w:r>
+        <w:rPr>
+          <w:rFonts w:eastAsiaTheme="minorEastAsia"/>
+        </w:rPr>
+        <w:t>.</w:t>
+      </w:r>
+      <w:r>
+        <w:rPr>
+          <w:rFonts w:eastAsiaTheme="minorEastAsia"/>
+        </w:rPr>
+        <w:t xml:space="preserve"> Despite increase catches for the commercial and survey catches in Oregon and Washington during the last 22 years, results from the model fit </w:t>
+      </w:r>
+      <w:r>
+        <w:rPr>
+          <w:rFonts w:eastAsiaTheme="minorEastAsia"/>
+        </w:rPr>
+        <w:t xml:space="preserve">suggest </w:t>
+      </w:r>
+      <w:r>
+        <w:rPr>
+          <w:rFonts w:eastAsiaTheme="minorEastAsia"/>
+        </w:rPr>
+        <w:t xml:space="preserve">that </w:t>
+      </w:r>
+      <w:r>
+        <w:rPr>
+          <w:rFonts w:eastAsiaTheme="minorEastAsia"/>
+        </w:rPr>
+        <w:t xml:space="preserve">the </w:t>
+      </w:r>
+      <w:r>
+        <w:rPr>
+          <w:rFonts w:eastAsiaTheme="minorEastAsia"/>
+        </w:rPr>
+        <w:t xml:space="preserve">range of the </w:t>
+      </w:r>
+      <w:r>
+        <w:rPr>
+          <w:rFonts w:eastAsiaTheme="minorEastAsia"/>
+        </w:rPr>
+        <w:t xml:space="preserve">center of gravity (COG) </w:t>
+      </w:r>
+      <w:r>
+        <w:rPr>
+          <w:rFonts w:eastAsiaTheme="minorEastAsia"/>
+        </w:rPr>
+        <w:t xml:space="preserve">has shifted </w:t>
+      </w:r>
+      <w:r>
+        <w:rPr>
+          <w:rFonts w:eastAsiaTheme="minorEastAsia"/>
+        </w:rPr>
+        <w:t>between 150 km north and south and 30</w:t>
+      </w:r>
+      <w:r>
+        <w:rPr>
+          <w:rFonts w:eastAsiaTheme="minorEastAsia"/>
+        </w:rPr>
+        <w:t xml:space="preserve"> km east and west </w:t>
+      </w:r>
+      <w:r>
+        <w:rPr>
+          <w:rFonts w:eastAsiaTheme="minorEastAsia"/>
+        </w:rPr>
+        <w:t>(</w:t>
+      </w:r>
+      <w:r>
+        <w:rPr>
+          <w:rFonts w:eastAsiaTheme="minorEastAsia"/>
+        </w:rPr>
+        <w:fldChar w:fldCharType="begin"/>
+      </w:r>
+      <w:r>
+        <w:rPr>
+          <w:rFonts w:eastAsiaTheme="minorEastAsia"/>
+        </w:rPr>
+        <w:instrText xml:space="preserve"> REF _Ref40956707 \h </w:instrText>
+      </w:r>
+      <w:r>
+        <w:rPr>
+          <w:rFonts w:eastAsiaTheme="minorEastAsia"/>
+        </w:rPr>
+      </w:r>
+      <w:r>
+        <w:rPr>
+          <w:rFonts w:eastAsiaTheme="minorEastAsia"/>
+        </w:rPr>
+        <w:fldChar w:fldCharType="separate"/>
+      </w:r>
+      <w:r>
+        <w:t xml:space="preserve">Figure </w:t>
+      </w:r>
+      <w:r>
+        <w:rPr>
+          <w:noProof/>
+        </w:rPr>
+        <w:t>4</w:t>
+      </w:r>
+      <w:r>
+        <w:rPr>
+          <w:rFonts w:eastAsiaTheme="minorEastAsia"/>
+        </w:rPr>
+        <w:fldChar w:fldCharType="end"/>
+      </w:r>
+      <w:r>
+        <w:rPr>
+          <w:rFonts w:eastAsiaTheme="minorEastAsia"/>
+        </w:rPr>
+        <w:fldChar w:fldCharType="begin"/>
+      </w:r>
+      <w:r>
+        <w:rPr>
+          <w:rFonts w:eastAsiaTheme="minorEastAsia"/>
+        </w:rPr>
+        <w:instrText xml:space="preserve"> REF _Ref40956707 \h </w:instrText>
+      </w:r>
+      <w:r>
+        <w:rPr>
+          <w:rFonts w:eastAsiaTheme="minorEastAsia"/>
+        </w:rPr>
+      </w:r>
+      <w:r>
+        <w:rPr>
+          <w:rFonts w:eastAsiaTheme="minorEastAsia"/>
+        </w:rPr>
+        <w:fldChar w:fldCharType="separate"/>
+      </w:r>
+      <w:r>
+        <w:t xml:space="preserve">Figure </w:t>
+      </w:r>
+      <w:r>
+        <w:rPr>
+          <w:noProof/>
+        </w:rPr>
+        <w:t>4</w:t>
+      </w:r>
+      <w:r>
+        <w:rPr>
+          <w:rFonts w:eastAsiaTheme="minorEastAsia"/>
+        </w:rPr>
+        <w:fldChar w:fldCharType="end"/>
+      </w:r>
+      <w:r>
+        <w:rPr>
+          <w:rFonts w:eastAsiaTheme="minorEastAsia"/>
+        </w:rPr>
+        <w:t xml:space="preserve">; however, there has been little north-south or east-west trend over time. </w:t>
+      </w:r>
+      <w:r>
+        <w:rPr>
+          <w:rFonts w:eastAsiaTheme="minorEastAsia"/>
+        </w:rPr>
+        <w:t>The large shift in the distribution during 2015 was due to increased catches across the entire Oregon and Washington coast, with a particularly large hotspot of catches around the Oregon/California border (</w:t>
+      </w:r>
+      <w:r>
+        <w:rPr>
+          <w:rFonts w:eastAsiaTheme="minorEastAsia"/>
+        </w:rPr>
+        <w:fldChar w:fldCharType="begin"/>
+      </w:r>
+      <w:r>
+        <w:rPr>
+          <w:rFonts w:eastAsiaTheme="minorEastAsia"/>
+        </w:rPr>
+        <w:instrText xml:space="preserve"> REF _Ref40956082 \h </w:instrText>
+      </w:r>
+      <w:r>
+        <w:rPr>
+          <w:rFonts w:eastAsiaTheme="minorEastAsia"/>
+        </w:rPr>
+      </w:r>
+      <w:r>
+        <w:rPr>
+          <w:rFonts w:eastAsiaTheme="minorEastAsia"/>
+        </w:rPr>
+        <w:fldChar w:fldCharType="separate"/>
+      </w:r>
+      <w:r>
+        <w:t xml:space="preserve">Figure </w:t>
+      </w:r>
+      <w:r>
+        <w:rPr>
+          <w:noProof/>
+        </w:rPr>
+        <w:t>3</w:t>
+      </w:r>
+      <w:r>
+        <w:rPr>
+          <w:rFonts w:eastAsiaTheme="minorEastAsia"/>
+        </w:rPr>
+        <w:fldChar w:fldCharType="end"/>
+      </w:r>
+      <w:r>
+        <w:rPr>
+          <w:rFonts w:eastAsiaTheme="minorEastAsia"/>
+        </w:rPr>
+        <w:t xml:space="preserve"> and </w:t>
+      </w:r>
+      <w:r>
+        <w:rPr>
+          <w:rFonts w:eastAsiaTheme="minorEastAsia"/>
+        </w:rPr>
+        <w:fldChar w:fldCharType="begin"/>
+      </w:r>
+      <w:r>
+        <w:rPr>
+          <w:rFonts w:eastAsiaTheme="minorEastAsia"/>
+        </w:rPr>
+        <w:instrText xml:space="preserve"> REF _Ref40956707 \h </w:instrText>
+      </w:r>
+      <w:r>
+        <w:rPr>
+          <w:rFonts w:eastAsiaTheme="minorEastAsia"/>
+        </w:rPr>
+      </w:r>
+      <w:r>
+        <w:rPr>
+          <w:rFonts w:eastAsiaTheme="minorEastAsia"/>
+        </w:rPr>
+        <w:fldChar w:fldCharType="separate"/>
+      </w:r>
+      <w:r>
+        <w:t xml:space="preserve">Figure </w:t>
+      </w:r>
+      <w:r>
+        <w:rPr>
+          <w:noProof/>
+        </w:rPr>
+        <w:t>4</w:t>
+      </w:r>
+      <w:r>
+        <w:rPr>
+          <w:rFonts w:eastAsiaTheme="minorEastAsia"/>
+        </w:rPr>
+        <w:fldChar w:fldCharType="end"/>
+      </w:r>
+      <w:r>
+        <w:rPr>
+          <w:rFonts w:eastAsiaTheme="minorEastAsia"/>
+        </w:rPr>
+        <w:t xml:space="preserve">). </w:t>
+      </w:r>
+      <w:r>
+        <w:rPr>
+          <w:rFonts w:eastAsiaTheme="minorEastAsia"/>
+        </w:rPr>
+        <w:t>T</w:t>
+      </w:r>
+      <w:r>
+        <w:rPr>
+          <w:rFonts w:eastAsiaTheme="minorEastAsia"/>
+        </w:rPr>
+        <w:t>he index</w:t>
+      </w:r>
+      <w:r>
+        <w:rPr>
+          <w:rFonts w:eastAsiaTheme="minorEastAsia"/>
+        </w:rPr>
+        <w:t xml:space="preserve"> catches of </w:t>
+      </w:r>
+      <w:r>
+        <w:rPr>
+          <w:rFonts w:eastAsiaTheme="minorEastAsia"/>
+        </w:rPr>
+        <w:t xml:space="preserve">squid abundance during day time tows in the upper water column, generally track recent increases in the catches for California, Oregon, Washington, and the </w:t>
+      </w:r>
+      <w:proofErr w:type="spellStart"/>
+      <w:r>
+        <w:rPr>
+          <w:rFonts w:eastAsiaTheme="minorEastAsia"/>
+        </w:rPr>
+        <w:t>coastwide</w:t>
+      </w:r>
+      <w:proofErr w:type="spellEnd"/>
+      <w:r>
+        <w:rPr>
+          <w:rFonts w:eastAsiaTheme="minorEastAsia"/>
+        </w:rPr>
+        <w:t xml:space="preserve"> aggregate (</w:t>
+      </w:r>
+      <w:r>
+        <w:rPr>
+          <w:rFonts w:eastAsiaTheme="minorEastAsia"/>
+        </w:rPr>
+        <w:fldChar w:fldCharType="begin"/>
+      </w:r>
+      <w:r>
+        <w:rPr>
+          <w:rFonts w:eastAsiaTheme="minorEastAsia"/>
+        </w:rPr>
+        <w:instrText xml:space="preserve"> REF _Ref40956464 \h </w:instrText>
+      </w:r>
+      <w:r>
+        <w:rPr>
+          <w:rFonts w:eastAsiaTheme="minorEastAsia"/>
+        </w:rPr>
+      </w:r>
+      <w:r>
+        <w:rPr>
+          <w:rFonts w:eastAsiaTheme="minorEastAsia"/>
+        </w:rPr>
+        <w:fldChar w:fldCharType="separate"/>
+      </w:r>
+      <w:r>
+        <w:t xml:space="preserve">Figure </w:t>
+      </w:r>
+      <w:r>
+        <w:rPr>
+          <w:noProof/>
+        </w:rPr>
+        <w:t>5</w:t>
+      </w:r>
+      <w:r>
+        <w:rPr>
+          <w:rFonts w:eastAsiaTheme="minorEastAsia"/>
+        </w:rPr>
+        <w:fldChar w:fldCharType="end"/>
+      </w:r>
+      <w:r>
+        <w:rPr>
+          <w:rFonts w:eastAsiaTheme="minorEastAsia"/>
+        </w:rPr>
+        <w:t>). With the largest increases coming xx and the lowest coming in xx. We did find an increase in the range for both size classes of squid: between 1998 and 2019, small and large squid expanded their ranges by xx and xx percent, respectively, in the surveyed water</w:t>
+      </w:r>
+      <w:r>
+        <w:rPr>
+          <w:rFonts w:eastAsiaTheme="minorEastAsia"/>
+        </w:rPr>
+        <w:t xml:space="preserve"> (</w:t>
+      </w:r>
+      <w:r>
+        <w:rPr>
+          <w:rFonts w:eastAsiaTheme="minorEastAsia"/>
+        </w:rPr>
+        <w:fldChar w:fldCharType="begin"/>
+      </w:r>
+      <w:r>
+        <w:rPr>
+          <w:rFonts w:eastAsiaTheme="minorEastAsia"/>
+        </w:rPr>
+        <w:instrText xml:space="preserve"> REF _Ref40957456 \h </w:instrText>
+      </w:r>
+      <w:r>
+        <w:rPr>
+          <w:rFonts w:eastAsiaTheme="minorEastAsia"/>
+        </w:rPr>
+      </w:r>
+      <w:r>
+        <w:rPr>
+          <w:rFonts w:eastAsiaTheme="minorEastAsia"/>
+        </w:rPr>
+        <w:fldChar w:fldCharType="separate"/>
+      </w:r>
+      <w:r>
+        <w:t xml:space="preserve">Figure </w:t>
+      </w:r>
+      <w:r>
+        <w:rPr>
+          <w:noProof/>
+        </w:rPr>
+        <w:t>6</w:t>
+      </w:r>
+      <w:r>
+        <w:rPr>
+          <w:rFonts w:eastAsiaTheme="minorEastAsia"/>
+        </w:rPr>
+        <w:fldChar w:fldCharType="end"/>
+      </w:r>
+      <w:r>
+        <w:rPr>
+          <w:rFonts w:eastAsiaTheme="minorEastAsia"/>
+        </w:rPr>
+        <w:t>)</w:t>
+      </w:r>
+      <w:r>
+        <w:rPr>
+          <w:rFonts w:eastAsiaTheme="minorEastAsia"/>
+        </w:rPr>
+        <w:t>.</w:t>
+      </w:r>
+    </w:p>
+    <w:p>
+      <w:pPr>
+        <w:ind w:firstLine="720"/>
+        <w:rPr>
+          <w:rFonts w:eastAsiaTheme="minorEastAsia"/>
+        </w:rPr>
+      </w:pPr>
+      <w:r>
+        <w:rPr>
+          <w:rFonts w:eastAsiaTheme="minorEastAsia"/>
+        </w:rPr>
+        <w:t xml:space="preserve">We </w:t>
+      </w:r>
+      <w:r>
+        <w:rPr>
+          <w:rFonts w:eastAsiaTheme="minorEastAsia"/>
+        </w:rPr>
+        <w:t>explored</w:t>
+      </w:r>
+      <w:r>
+        <w:rPr>
+          <w:rFonts w:eastAsiaTheme="minorEastAsia"/>
+        </w:rPr>
+        <w:t xml:space="preserve"> several model configurations for the squid and used AIC to determine which models pr</w:t>
+      </w:r>
+      <w:r>
+        <w:rPr>
+          <w:rFonts w:eastAsiaTheme="minorEastAsia"/>
+        </w:rPr>
+        <w:t>oduced the best fit to the data. Among the models we tested, those with catchability covariates, spatial, and spatiotemporal process performed the best (Table</w:t>
+      </w:r>
     </w:p>
     <w:p>
       <w:pPr>
@@ -5916,24 +6629,14 @@
       <w:r>
         <w:t xml:space="preserve">Table </w:t>
       </w:r>
-      <w:r>
-        <w:fldChar w:fldCharType="begin"/>
-      </w:r>
-      <w:r>
-        <w:instrText xml:space="preserve"> SEQ Table \* ARABIC </w:instrText>
-      </w:r>
-      <w:r>
-        <w:fldChar w:fldCharType="separate"/>
-      </w:r>
-      <w:r>
-        <w:rPr>
-          <w:noProof/>
-        </w:rPr>
-        <w:t>1</w:t>
-      </w:r>
-      <w:r>
-        <w:fldChar w:fldCharType="end"/>
-      </w:r>
+      <w:fldSimple w:instr=" SEQ Table \* ARABIC ">
+        <w:r>
+          <w:rPr>
+            <w:noProof/>
+          </w:rPr>
+          <w:t>1</w:t>
+        </w:r>
+      </w:fldSimple>
       <w:r>
         <w:t>. Description of model data, parameters, variables, and subscripts.</w:t>
       </w:r>
@@ -7276,9 +7979,17 @@
                 <w:sz w:val="20"/>
                 <w:szCs w:val="20"/>
               </w:rPr>
-              <w:t>) of the i</w:t>
+              <w:t xml:space="preserve">) of the </w:t>
             </w:r>
             <w:proofErr w:type="spellStart"/>
+            <w:r>
+              <w:rPr>
+                <w:rFonts w:eastAsiaTheme="minorEastAsia"/>
+                <w:sz w:val="20"/>
+                <w:szCs w:val="20"/>
+              </w:rPr>
+              <w:t>i</w:t>
+            </w:r>
             <w:r>
               <w:rPr>
                 <w:rFonts w:eastAsiaTheme="minorEastAsia"/>
@@ -7879,30 +8590,20 @@
           <w:rFonts w:eastAsiaTheme="minorEastAsia"/>
         </w:rPr>
       </w:pPr>
-      <w:bookmarkStart w:id="4" w:name="_Ref40910725"/>
+      <w:bookmarkStart w:id="3" w:name="_Ref40910725"/>
       <w:r>
         <w:lastRenderedPageBreak/>
         <w:t xml:space="preserve">Table </w:t>
       </w:r>
-      <w:r>
-        <w:fldChar w:fldCharType="begin"/>
-      </w:r>
-      <w:r>
-        <w:instrText xml:space="preserve"> SEQ Table \* ARABIC </w:instrText>
-      </w:r>
-      <w:r>
-        <w:fldChar w:fldCharType="separate"/>
-      </w:r>
-      <w:r>
-        <w:rPr>
-          <w:noProof/>
-        </w:rPr>
-        <w:t>2</w:t>
-      </w:r>
-      <w:r>
-        <w:fldChar w:fldCharType="end"/>
-      </w:r>
-      <w:bookmarkEnd w:id="4"/>
+      <w:fldSimple w:instr=" SEQ Table \* ARABIC ">
+        <w:r>
+          <w:rPr>
+            <w:noProof/>
+          </w:rPr>
+          <w:t>2</w:t>
+        </w:r>
+      </w:fldSimple>
+      <w:bookmarkEnd w:id="3"/>
       <w:r>
         <w:t xml:space="preserve">. </w:t>
       </w:r>
@@ -9590,6 +10291,7 @@
                 <w:sz w:val="20"/>
                 <w:szCs w:val="20"/>
               </w:rPr>
+              <w:lastRenderedPageBreak/>
               <w:t xml:space="preserve">            ,</w:t>
             </w:r>
             <w:proofErr w:type="spellStart"/>
@@ -9622,7 +10324,6 @@
                 <w:sz w:val="20"/>
                 <w:szCs w:val="20"/>
               </w:rPr>
-              <w:lastRenderedPageBreak/>
               <w:t xml:space="preserve">            ,</w:t>
             </w:r>
             <w:proofErr w:type="spellStart"/>
@@ -9863,14 +10564,706 @@
     </w:tbl>
     <w:p>
       <w:pPr>
-        <w:spacing w:line="240" w:lineRule="auto"/>
+        <w:spacing w:line="259" w:lineRule="auto"/>
         <w:rPr>
           <w:sz w:val="20"/>
           <w:szCs w:val="20"/>
         </w:rPr>
       </w:pPr>
     </w:p>
+    <w:p>
+      <w:r>
+        <w:br w:type="page"/>
+      </w:r>
+    </w:p>
+    <w:p>
+      <w:pPr>
+        <w:pStyle w:val="Caption"/>
+      </w:pPr>
+      <w:r>
+        <w:lastRenderedPageBreak/>
+        <w:t xml:space="preserve">Table </w:t>
+      </w:r>
+      <w:fldSimple w:instr=" SEQ Table \* ARABIC ">
+        <w:r>
+          <w:rPr>
+            <w:noProof/>
+          </w:rPr>
+          <w:t>3</w:t>
+        </w:r>
+      </w:fldSimple>
+      <w:r>
+        <w:t>. Model selection criteria for the different model combinations.</w:t>
+      </w:r>
+    </w:p>
+    <w:p>
+      <w:pPr>
+        <w:spacing w:line="259" w:lineRule="auto"/>
+      </w:pPr>
+    </w:p>
+    <w:p>
+      <w:pPr>
+        <w:spacing w:line="259" w:lineRule="auto"/>
+      </w:pPr>
+      <w:r>
+        <w:br w:type="page"/>
+      </w:r>
+    </w:p>
+    <w:p>
+      <w:pPr>
+        <w:spacing w:line="259" w:lineRule="auto"/>
+      </w:pPr>
+    </w:p>
+    <w:p>
+      <w:r>
+        <w:t>Figures</w:t>
+      </w:r>
+    </w:p>
+    <w:p>
+      <w:pPr>
+        <w:spacing w:line="259" w:lineRule="auto"/>
+      </w:pPr>
+      <w:r>
+        <w:br w:type="page"/>
+      </w:r>
+    </w:p>
+    <w:p>
+      <w:pPr>
+        <w:pStyle w:val="Caption"/>
+      </w:pPr>
+      <w:r>
+        <w:rPr>
+          <w:noProof/>
+        </w:rPr>
+        <w:lastRenderedPageBreak/>
+        <w:drawing>
+          <wp:inline distT="0" distB="0" distL="0" distR="0" wp14:anchorId="70BD0330" wp14:editId="1E303FA7">
+            <wp:extent cx="5943600" cy="5943600"/>
+            <wp:effectExtent l="0" t="0" r="0" b="0"/>
+            <wp:docPr id="1" name="Picture 1"/>
+            <wp:cNvGraphicFramePr>
+              <a:graphicFrameLocks xmlns:a="http://schemas.openxmlformats.org/drawingml/2006/main" noChangeAspect="1"/>
+            </wp:cNvGraphicFramePr>
+            <a:graphic xmlns:a="http://schemas.openxmlformats.org/drawingml/2006/main">
+              <a:graphicData uri="http://schemas.openxmlformats.org/drawingml/2006/picture">
+                <pic:pic xmlns:pic="http://schemas.openxmlformats.org/drawingml/2006/picture">
+                  <pic:nvPicPr>
+                    <pic:cNvPr id="1" name="Data_by_year.png"/>
+                    <pic:cNvPicPr/>
+                  </pic:nvPicPr>
+                  <pic:blipFill>
+                    <a:blip r:embed="rId6" cstate="print">
+                      <a:extLst>
+                        <a:ext uri="{28A0092B-C50C-407E-A947-70E740481C1C}">
+                          <a14:useLocalDpi xmlns:a14="http://schemas.microsoft.com/office/drawing/2010/main" val="0"/>
+                        </a:ext>
+                      </a:extLst>
+                    </a:blip>
+                    <a:stretch>
+                      <a:fillRect/>
+                    </a:stretch>
+                  </pic:blipFill>
+                  <pic:spPr>
+                    <a:xfrm>
+                      <a:off x="0" y="0"/>
+                      <a:ext cx="5943600" cy="5943600"/>
+                    </a:xfrm>
+                    <a:prstGeom prst="rect">
+                      <a:avLst/>
+                    </a:prstGeom>
+                  </pic:spPr>
+                </pic:pic>
+              </a:graphicData>
+            </a:graphic>
+          </wp:inline>
+        </w:drawing>
+      </w:r>
+    </w:p>
+    <w:p>
+      <w:pPr>
+        <w:pStyle w:val="Caption"/>
+      </w:pPr>
+      <w:bookmarkStart w:id="4" w:name="_Ref40963096"/>
+      <w:r>
+        <w:t xml:space="preserve">Figure </w:t>
+      </w:r>
+      <w:fldSimple w:instr=" SEQ Figure \* ARABIC ">
+        <w:r>
+          <w:rPr>
+            <w:noProof/>
+          </w:rPr>
+          <w:t>1</w:t>
+        </w:r>
+      </w:fldSimple>
+      <w:bookmarkEnd w:id="4"/>
+      <w:r>
+        <w:t>. Location of samples for the 22 year data set. (We should probably color code by survey).</w:t>
+      </w:r>
+    </w:p>
     <w:p/>
+    <w:p>
+      <w:pPr>
+        <w:spacing w:line="259" w:lineRule="auto"/>
+      </w:pPr>
+      <w:r>
+        <w:br w:type="page"/>
+      </w:r>
+    </w:p>
+    <w:p>
+      <w:r>
+        <w:rPr>
+          <w:noProof/>
+        </w:rPr>
+        <w:lastRenderedPageBreak/>
+        <w:drawing>
+          <wp:inline distT="0" distB="0" distL="0" distR="0">
+            <wp:extent cx="4953000" cy="7229475"/>
+            <wp:effectExtent l="0" t="0" r="0" b="9525"/>
+            <wp:docPr id="7" name="Picture 7"/>
+            <wp:cNvGraphicFramePr>
+              <a:graphicFrameLocks xmlns:a="http://schemas.openxmlformats.org/drawingml/2006/main" noChangeAspect="1"/>
+            </wp:cNvGraphicFramePr>
+            <a:graphic xmlns:a="http://schemas.openxmlformats.org/drawingml/2006/main">
+              <a:graphicData uri="http://schemas.openxmlformats.org/drawingml/2006/picture">
+                <pic:pic xmlns:pic="http://schemas.openxmlformats.org/drawingml/2006/picture">
+                  <pic:nvPicPr>
+                    <pic:cNvPr id="7" name="encounter_prob-predicted.png"/>
+                    <pic:cNvPicPr/>
+                  </pic:nvPicPr>
+                  <pic:blipFill>
+                    <a:blip r:embed="rId7" cstate="print">
+                      <a:extLst>
+                        <a:ext uri="{28A0092B-C50C-407E-A947-70E740481C1C}">
+                          <a14:useLocalDpi xmlns:a14="http://schemas.microsoft.com/office/drawing/2010/main" val="0"/>
+                        </a:ext>
+                      </a:extLst>
+                    </a:blip>
+                    <a:stretch>
+                      <a:fillRect/>
+                    </a:stretch>
+                  </pic:blipFill>
+                  <pic:spPr>
+                    <a:xfrm>
+                      <a:off x="0" y="0"/>
+                      <a:ext cx="4953000" cy="7229475"/>
+                    </a:xfrm>
+                    <a:prstGeom prst="rect">
+                      <a:avLst/>
+                    </a:prstGeom>
+                  </pic:spPr>
+                </pic:pic>
+              </a:graphicData>
+            </a:graphic>
+          </wp:inline>
+        </w:drawing>
+      </w:r>
+    </w:p>
+    <w:p>
+      <w:pPr>
+        <w:rPr>
+          <w:iCs/>
+          <w:szCs w:val="18"/>
+        </w:rPr>
+      </w:pPr>
+      <w:r>
+        <w:t xml:space="preserve">Figure </w:t>
+      </w:r>
+      <w:r>
+        <w:fldChar w:fldCharType="begin"/>
+      </w:r>
+      <w:r>
+        <w:instrText xml:space="preserve"> SEQ Figure \* ARABIC </w:instrText>
+      </w:r>
+      <w:r>
+        <w:fldChar w:fldCharType="separate"/>
+      </w:r>
+      <w:r>
+        <w:rPr>
+          <w:noProof/>
+        </w:rPr>
+        <w:t>2</w:t>
+      </w:r>
+      <w:r>
+        <w:fldChar w:fldCharType="end"/>
+      </w:r>
+      <w:r>
+        <w:t>.</w:t>
+      </w:r>
+      <w:r>
+        <w:t xml:space="preserve"> </w:t>
+      </w:r>
+      <w:r>
+        <w:t xml:space="preserve">Estimated </w:t>
+      </w:r>
+      <w:r>
+        <w:t xml:space="preserve">encounter probabilities for </w:t>
+      </w:r>
+      <w:r>
+        <w:t>small (</w:t>
+      </w:r>
+      <m:oMath>
+        <m:r>
+          <w:rPr>
+            <w:rFonts w:ascii="Cambria Math" w:hAnsi="Cambria Math"/>
+          </w:rPr>
+          <m:t>≤80</m:t>
+        </m:r>
+      </m:oMath>
+      <w:r>
+        <w:t>) and (</w:t>
+      </w:r>
+      <m:oMath>
+        <m:r>
+          <w:rPr>
+            <w:rFonts w:ascii="Cambria Math" w:hAnsi="Cambria Math"/>
+          </w:rPr>
+          <m:t>&gt;80</m:t>
+        </m:r>
+      </m:oMath>
+      <w:r>
+        <w:t>) large squid collected during fisheries independent surveys by the NWFSC and SWFSC between 1998 and 2019</w:t>
+      </w:r>
+      <w:r>
+        <w:br w:type="page"/>
+      </w:r>
+    </w:p>
+    <w:p>
+      <w:pPr>
+        <w:pStyle w:val="Caption"/>
+      </w:pPr>
+      <w:r>
+        <w:rPr>
+          <w:noProof/>
+        </w:rPr>
+        <w:lastRenderedPageBreak/>
+        <w:drawing>
+          <wp:inline distT="0" distB="0" distL="0" distR="0">
+            <wp:extent cx="4724400" cy="7361982"/>
+            <wp:effectExtent l="0" t="0" r="0" b="0"/>
+            <wp:docPr id="8" name="Picture 8"/>
+            <wp:cNvGraphicFramePr>
+              <a:graphicFrameLocks xmlns:a="http://schemas.openxmlformats.org/drawingml/2006/main" noChangeAspect="1"/>
+            </wp:cNvGraphicFramePr>
+            <a:graphic xmlns:a="http://schemas.openxmlformats.org/drawingml/2006/main">
+              <a:graphicData uri="http://schemas.openxmlformats.org/drawingml/2006/picture">
+                <pic:pic xmlns:pic="http://schemas.openxmlformats.org/drawingml/2006/picture">
+                  <pic:nvPicPr>
+                    <pic:cNvPr id="8" name="ln_density-predicted.png"/>
+                    <pic:cNvPicPr/>
+                  </pic:nvPicPr>
+                  <pic:blipFill>
+                    <a:blip r:embed="rId8" cstate="print">
+                      <a:extLst>
+                        <a:ext uri="{28A0092B-C50C-407E-A947-70E740481C1C}">
+                          <a14:useLocalDpi xmlns:a14="http://schemas.microsoft.com/office/drawing/2010/main" val="0"/>
+                        </a:ext>
+                      </a:extLst>
+                    </a:blip>
+                    <a:stretch>
+                      <a:fillRect/>
+                    </a:stretch>
+                  </pic:blipFill>
+                  <pic:spPr>
+                    <a:xfrm>
+                      <a:off x="0" y="0"/>
+                      <a:ext cx="4728433" cy="7368266"/>
+                    </a:xfrm>
+                    <a:prstGeom prst="rect">
+                      <a:avLst/>
+                    </a:prstGeom>
+                  </pic:spPr>
+                </pic:pic>
+              </a:graphicData>
+            </a:graphic>
+          </wp:inline>
+        </w:drawing>
+      </w:r>
+    </w:p>
+    <w:p>
+      <w:pPr>
+        <w:pStyle w:val="Caption"/>
+      </w:pPr>
+      <w:bookmarkStart w:id="5" w:name="_Ref40956082"/>
+      <w:r>
+        <w:t xml:space="preserve">Figure </w:t>
+      </w:r>
+      <w:fldSimple w:instr=" SEQ Figure \* ARABIC ">
+        <w:r>
+          <w:rPr>
+            <w:noProof/>
+          </w:rPr>
+          <w:t>3</w:t>
+        </w:r>
+      </w:fldSimple>
+      <w:bookmarkEnd w:id="5"/>
+      <w:r>
+        <w:t>. Estimate</w:t>
+      </w:r>
+      <w:r>
+        <w:t>d log-</w:t>
+      </w:r>
+      <w:r>
+        <w:t xml:space="preserve">transformed densities </w:t>
+      </w:r>
+      <w:r>
+        <w:t>for</w:t>
+      </w:r>
+      <w:r>
+        <w:t xml:space="preserve"> small (</w:t>
+      </w:r>
+      <m:oMath>
+        <m:r>
+          <w:rPr>
+            <w:rFonts w:ascii="Cambria Math" w:hAnsi="Cambria Math"/>
+          </w:rPr>
+          <m:t>≤80</m:t>
+        </m:r>
+      </m:oMath>
+      <w:r>
+        <w:t>) and (</w:t>
+      </w:r>
+      <m:oMath>
+        <m:r>
+          <w:rPr>
+            <w:rFonts w:ascii="Cambria Math" w:hAnsi="Cambria Math"/>
+          </w:rPr>
+          <m:t>&gt;80</m:t>
+        </m:r>
+      </m:oMath>
+      <w:r>
+        <w:t xml:space="preserve">) large squid </w:t>
+      </w:r>
+      <w:r>
+        <w:t>collected during fisheries independent surveys by the NWFSC and SWFSC between 1998 and 2019.</w:t>
+      </w:r>
+    </w:p>
+    <w:p>
+      <w:pPr>
+        <w:spacing w:line="259" w:lineRule="auto"/>
+        <w:rPr>
+          <w:iCs/>
+          <w:szCs w:val="18"/>
+        </w:rPr>
+      </w:pPr>
+      <w:r>
+        <w:rPr>
+          <w:iCs/>
+          <w:szCs w:val="18"/>
+        </w:rPr>
+        <w:lastRenderedPageBreak/>
+        <w:br w:type="page"/>
+      </w:r>
+    </w:p>
+    <w:p>
+      <w:pPr>
+        <w:pStyle w:val="Caption"/>
+      </w:pPr>
+    </w:p>
+    <w:p>
+      <w:pPr>
+        <w:spacing w:line="259" w:lineRule="auto"/>
+      </w:pPr>
+    </w:p>
+    <w:p>
+      <w:pPr>
+        <w:spacing w:line="259" w:lineRule="auto"/>
+        <w:rPr>
+          <w:iCs/>
+          <w:szCs w:val="18"/>
+        </w:rPr>
+      </w:pPr>
+      <w:r>
+        <w:rPr>
+          <w:iCs/>
+          <w:noProof/>
+          <w:szCs w:val="18"/>
+        </w:rPr>
+        <w:drawing>
+          <wp:inline distT="0" distB="0" distL="0" distR="0">
+            <wp:extent cx="5943612" cy="1828804"/>
+            <wp:effectExtent l="0" t="0" r="0" b="0"/>
+            <wp:docPr id="3" name="Picture 3"/>
+            <wp:cNvGraphicFramePr>
+              <a:graphicFrameLocks xmlns:a="http://schemas.openxmlformats.org/drawingml/2006/main" noChangeAspect="1"/>
+            </wp:cNvGraphicFramePr>
+            <a:graphic xmlns:a="http://schemas.openxmlformats.org/drawingml/2006/main">
+              <a:graphicData uri="http://schemas.openxmlformats.org/drawingml/2006/picture">
+                <pic:pic xmlns:pic="http://schemas.openxmlformats.org/drawingml/2006/picture">
+                  <pic:nvPicPr>
+                    <pic:cNvPr id="3" name="center_of_gravity.png"/>
+                    <pic:cNvPicPr/>
+                  </pic:nvPicPr>
+                  <pic:blipFill>
+                    <a:blip r:embed="rId9">
+                      <a:extLst>
+                        <a:ext uri="{28A0092B-C50C-407E-A947-70E740481C1C}">
+                          <a14:useLocalDpi xmlns:a14="http://schemas.microsoft.com/office/drawing/2010/main" val="0"/>
+                        </a:ext>
+                      </a:extLst>
+                    </a:blip>
+                    <a:stretch>
+                      <a:fillRect/>
+                    </a:stretch>
+                  </pic:blipFill>
+                  <pic:spPr>
+                    <a:xfrm>
+                      <a:off x="0" y="0"/>
+                      <a:ext cx="5943612" cy="1828804"/>
+                    </a:xfrm>
+                    <a:prstGeom prst="rect">
+                      <a:avLst/>
+                    </a:prstGeom>
+                  </pic:spPr>
+                </pic:pic>
+              </a:graphicData>
+            </a:graphic>
+          </wp:inline>
+        </w:drawing>
+      </w:r>
+    </w:p>
+    <w:p>
+      <w:pPr>
+        <w:pStyle w:val="Caption"/>
+      </w:pPr>
+    </w:p>
+    <w:p>
+      <w:pPr>
+        <w:pStyle w:val="Caption"/>
+      </w:pPr>
+      <w:bookmarkStart w:id="6" w:name="_Ref40956707"/>
+      <w:r>
+        <w:t xml:space="preserve">Figure </w:t>
+      </w:r>
+      <w:fldSimple w:instr=" SEQ Figure \* ARABIC ">
+        <w:r>
+          <w:rPr>
+            <w:noProof/>
+          </w:rPr>
+          <w:t>4</w:t>
+        </w:r>
+      </w:fldSimple>
+      <w:bookmarkEnd w:id="6"/>
+      <w:r>
+        <w:t xml:space="preserve">. </w:t>
+      </w:r>
+      <w:r>
+        <w:t xml:space="preserve">Estimated temporal easting (left panel, larger values more easterly) and northing </w:t>
+      </w:r>
+      <w:r>
+        <w:t>(</w:t>
+      </w:r>
+      <w:r>
+        <w:t xml:space="preserve">right </w:t>
+      </w:r>
+      <w:r>
+        <w:t xml:space="preserve">panel, larger values more </w:t>
+      </w:r>
+      <w:r>
+        <w:t>northerly</w:t>
+      </w:r>
+      <w:r>
+        <w:t>)</w:t>
+      </w:r>
+      <w:r>
+        <w:t xml:space="preserve"> shifts in the c</w:t>
+      </w:r>
+      <w:r>
+        <w:t xml:space="preserve">enter of gravity </w:t>
+      </w:r>
+      <w:r>
+        <w:t xml:space="preserve">of the distribution </w:t>
+      </w:r>
+      <w:r>
+        <w:t>for small and large s</w:t>
+      </w:r>
+      <w:bookmarkStart w:id="7" w:name="_GoBack"/>
+      <w:bookmarkEnd w:id="7"/>
+      <w:r>
+        <w:t xml:space="preserve">quid collected during fisheries independent surveys </w:t>
+      </w:r>
+      <w:r>
+        <w:t xml:space="preserve">conducted </w:t>
+      </w:r>
+      <w:r>
+        <w:t>by the NWFSC and SWFSC between 1998 and 2019.</w:t>
+      </w:r>
+    </w:p>
+    <w:p/>
+    <w:p>
+      <w:pPr>
+        <w:spacing w:line="259" w:lineRule="auto"/>
+      </w:pPr>
+      <w:r>
+        <w:br w:type="page"/>
+      </w:r>
+    </w:p>
+    <w:p>
+      <w:pPr>
+        <w:pStyle w:val="Caption"/>
+      </w:pPr>
+      <w:r>
+        <w:rPr>
+          <w:noProof/>
+        </w:rPr>
+        <w:lastRenderedPageBreak/>
+        <w:drawing>
+          <wp:inline distT="0" distB="0" distL="0" distR="0">
+            <wp:extent cx="2743205" cy="2743205"/>
+            <wp:effectExtent l="0" t="0" r="0" b="0"/>
+            <wp:docPr id="6" name="Picture 6"/>
+            <wp:cNvGraphicFramePr>
+              <a:graphicFrameLocks xmlns:a="http://schemas.openxmlformats.org/drawingml/2006/main" noChangeAspect="1"/>
+            </wp:cNvGraphicFramePr>
+            <a:graphic xmlns:a="http://schemas.openxmlformats.org/drawingml/2006/main">
+              <a:graphicData uri="http://schemas.openxmlformats.org/drawingml/2006/picture">
+                <pic:pic xmlns:pic="http://schemas.openxmlformats.org/drawingml/2006/picture">
+                  <pic:nvPicPr>
+                    <pic:cNvPr id="6" name="Index-Biomass.png"/>
+                    <pic:cNvPicPr/>
+                  </pic:nvPicPr>
+                  <pic:blipFill>
+                    <a:blip r:embed="rId10">
+                      <a:extLst>
+                        <a:ext uri="{28A0092B-C50C-407E-A947-70E740481C1C}">
+                          <a14:useLocalDpi xmlns:a14="http://schemas.microsoft.com/office/drawing/2010/main" val="0"/>
+                        </a:ext>
+                      </a:extLst>
+                    </a:blip>
+                    <a:stretch>
+                      <a:fillRect/>
+                    </a:stretch>
+                  </pic:blipFill>
+                  <pic:spPr>
+                    <a:xfrm>
+                      <a:off x="0" y="0"/>
+                      <a:ext cx="2743205" cy="2743205"/>
+                    </a:xfrm>
+                    <a:prstGeom prst="rect">
+                      <a:avLst/>
+                    </a:prstGeom>
+                  </pic:spPr>
+                </pic:pic>
+              </a:graphicData>
+            </a:graphic>
+          </wp:inline>
+        </w:drawing>
+      </w:r>
+    </w:p>
+    <w:p>
+      <w:pPr>
+        <w:pStyle w:val="Caption"/>
+      </w:pPr>
+      <w:bookmarkStart w:id="8" w:name="_Ref40956464"/>
+      <w:r>
+        <w:t xml:space="preserve">Figure </w:t>
+      </w:r>
+      <w:fldSimple w:instr=" SEQ Figure \* ARABIC ">
+        <w:r>
+          <w:rPr>
+            <w:noProof/>
+          </w:rPr>
+          <w:t>5</w:t>
+        </w:r>
+      </w:fldSimple>
+      <w:bookmarkEnd w:id="8"/>
+      <w:r>
+        <w:t>. Estimated indices of abundance for the small and large squid collected during fisheries independent surveys</w:t>
+      </w:r>
+      <w:r>
+        <w:t xml:space="preserve"> conducted</w:t>
+      </w:r>
+      <w:r>
+        <w:t xml:space="preserve"> by the NWFSC and SWFSC between 1998 and 2019.</w:t>
+      </w:r>
+    </w:p>
+    <w:p/>
+    <w:p>
+      <w:pPr>
+        <w:spacing w:line="259" w:lineRule="auto"/>
+      </w:pPr>
+      <w:r>
+        <w:br w:type="page"/>
+      </w:r>
+    </w:p>
+    <w:p>
+      <w:r>
+        <w:rPr>
+          <w:noProof/>
+        </w:rPr>
+        <w:lastRenderedPageBreak/>
+        <w:drawing>
+          <wp:inline distT="0" distB="0" distL="0" distR="0" wp14:anchorId="13A1B337" wp14:editId="3D650D83">
+            <wp:extent cx="3657607" cy="3657607"/>
+            <wp:effectExtent l="0" t="0" r="0" b="0"/>
+            <wp:docPr id="5" name="Picture 5"/>
+            <wp:cNvGraphicFramePr>
+              <a:graphicFrameLocks xmlns:a="http://schemas.openxmlformats.org/drawingml/2006/main" noChangeAspect="1"/>
+            </wp:cNvGraphicFramePr>
+            <a:graphic xmlns:a="http://schemas.openxmlformats.org/drawingml/2006/main">
+              <a:graphicData uri="http://schemas.openxmlformats.org/drawingml/2006/picture">
+                <pic:pic xmlns:pic="http://schemas.openxmlformats.org/drawingml/2006/picture">
+                  <pic:nvPicPr>
+                    <pic:cNvPr id="5" name="Effective_Area.png"/>
+                    <pic:cNvPicPr/>
+                  </pic:nvPicPr>
+                  <pic:blipFill>
+                    <a:blip r:embed="rId11">
+                      <a:extLst>
+                        <a:ext uri="{28A0092B-C50C-407E-A947-70E740481C1C}">
+                          <a14:useLocalDpi xmlns:a14="http://schemas.microsoft.com/office/drawing/2010/main" val="0"/>
+                        </a:ext>
+                      </a:extLst>
+                    </a:blip>
+                    <a:stretch>
+                      <a:fillRect/>
+                    </a:stretch>
+                  </pic:blipFill>
+                  <pic:spPr>
+                    <a:xfrm>
+                      <a:off x="0" y="0"/>
+                      <a:ext cx="3657607" cy="3657607"/>
+                    </a:xfrm>
+                    <a:prstGeom prst="rect">
+                      <a:avLst/>
+                    </a:prstGeom>
+                  </pic:spPr>
+                </pic:pic>
+              </a:graphicData>
+            </a:graphic>
+          </wp:inline>
+        </w:drawing>
+      </w:r>
+    </w:p>
+    <w:p>
+      <w:pPr>
+        <w:pStyle w:val="Caption"/>
+      </w:pPr>
+      <w:bookmarkStart w:id="9" w:name="_Ref40957456"/>
+      <w:r>
+        <w:t xml:space="preserve">Figure </w:t>
+      </w:r>
+      <w:fldSimple w:instr=" SEQ Figure \* ARABIC ">
+        <w:r>
+          <w:rPr>
+            <w:noProof/>
+          </w:rPr>
+          <w:t>6</w:t>
+        </w:r>
+      </w:fldSimple>
+      <w:bookmarkEnd w:id="9"/>
+      <w:r>
+        <w:t>. Range occupancy</w:t>
+      </w:r>
+      <w:r>
+        <w:t xml:space="preserve"> </w:t>
+      </w:r>
+      <w:r>
+        <w:t xml:space="preserve">for </w:t>
+      </w:r>
+      <w:r>
+        <w:t>small and large squid in the waters surveyed by the NWFSC and SWFSC from 1998 to 2019.</w:t>
+      </w:r>
+    </w:p>
     <w:sectPr>
       <w:pgSz w:w="12240" w:h="15840"/>
       <w:pgMar w:top="1440" w:right="1440" w:bottom="1440" w:left="1440" w:header="720" w:footer="720" w:gutter="0"/>
@@ -10885,9 +12278,9 @@
     <w:uiPriority w:val="35"/>
     <w:unhideWhenUsed/>
     <w:qFormat/>
-    <w:rsid w:val="00CA6D5F"/>
+    <w:rsid w:val="00FF7815"/>
     <w:pPr>
-      <w:spacing w:after="200" w:line="240" w:lineRule="auto"/>
+      <w:spacing w:after="200"/>
     </w:pPr>
     <w:rPr>
       <w:iCs/>
@@ -11217,7 +12610,7 @@
 </file>
 
 <file path=customXml/itemProps1.xml><?xml version="1.0" encoding="utf-8"?>
-<ds:datastoreItem xmlns:ds="http://schemas.openxmlformats.org/officeDocument/2006/customXml" ds:itemID="{0B736996-9BB1-4735-AE39-82312FAE3DA8}">
+<ds:datastoreItem xmlns:ds="http://schemas.openxmlformats.org/officeDocument/2006/customXml" ds:itemID="{48C3F796-EC46-422D-BD7B-1CF4760647A4}">
   <ds:schemaRefs>
     <ds:schemaRef ds:uri="http://schemas.openxmlformats.org/officeDocument/2006/bibliography"/>
   </ds:schemaRefs>

</xml_diff>

<commit_message>
Push from work computer
</commit_message>
<xml_diff>
--- a/Estimating shifts in squid distribution.docx
+++ b/Estimating shifts in squid distribution.docx
@@ -33,7 +33,28 @@
         <w:tab/>
       </w:r>
       <w:r>
-        <w:t>We obtained squid catch data from fishery independent surveys conducted by the Northwest Fisheries Science Center from 1998 to 2019 and from the Southwest Fisheries Science Center from 2010 to 2016 (</w:t>
+        <w:t xml:space="preserve">We obtained squid catch data from fishery independent surveys conducted by the Northwest Fisheries Science Center </w:t>
+      </w:r>
+      <w:r>
+        <w:t xml:space="preserve">(NWFSC) </w:t>
+      </w:r>
+      <w:r>
+        <w:t>from 1998 to 2019</w:t>
+      </w:r>
+      <w:r>
+        <w:t>,</w:t>
+      </w:r>
+      <w:r>
+        <w:t xml:space="preserve"> and from 2010 to 2016 </w:t>
+      </w:r>
+      <w:r>
+        <w:t xml:space="preserve">for the </w:t>
+      </w:r>
+      <w:r>
+        <w:t xml:space="preserve">Southwest Fisheries Science Center (SWFSC) </w:t>
+      </w:r>
+      <w:r>
+        <w:t>(</w:t>
       </w:r>
       <w:r>
         <w:fldChar w:fldCharType="begin"/>
@@ -60,13 +81,203 @@
         <w:t xml:space="preserve">). </w:t>
       </w:r>
       <w:r>
-        <w:t>Surveys were conducted during the day using a surface trawl. Trawls were conducted at specific stations each; however, not all stations were sampled every year and in some years additions to the standard trawl location were made. Trawls typically last 30 minutes. We calculate trawl distance using xx and we estimate the effective width of the trawl to be xx m, such that the total area of each trawl could be estimated as the distance times the width. The abundance of squid in each trawl and up to 100 individual lengths were recorded</w:t>
+        <w:t>All t</w:t>
+      </w:r>
+      <w:r>
+        <w:t xml:space="preserve">rawls were conducted </w:t>
+      </w:r>
+      <w:r>
+        <w:t>during the day</w:t>
+      </w:r>
+      <w:r>
+        <w:t xml:space="preserve">. The locations of the trawls for the </w:t>
+      </w:r>
+      <w:r>
+        <w:t xml:space="preserve">NWFSC </w:t>
+      </w:r>
+      <w:r>
+        <w:t xml:space="preserve">and SWFSC were a combination of predetermined transects </w:t>
+      </w:r>
+      <w:r>
+        <w:t>(citation, Emmett or Peterson)</w:t>
+      </w:r>
+      <w:r>
+        <w:t xml:space="preserve"> and </w:t>
+      </w:r>
+      <w:r>
+        <w:rPr>
+          <w:i/>
+        </w:rPr>
+        <w:t>ad hoc</w:t>
+      </w:r>
+      <w:r>
+        <w:t xml:space="preserve"> adjustments in years with low catches or limited research funds</w:t>
       </w:r>
       <w:r>
         <w:t>.</w:t>
       </w:r>
       <w:r>
-        <w:t xml:space="preserve"> Additionally, biophysical data such as the temperature (</w:t>
+        <w:t xml:space="preserve"> </w:t>
+      </w:r>
+    </w:p>
+    <w:p>
+      <w:pPr>
+        <w:ind w:firstLine="720"/>
+        <w:rPr>
+          <w:rFonts w:eastAsiaTheme="minorEastAsia"/>
+        </w:rPr>
+      </w:pPr>
+      <w:r>
+        <w:t xml:space="preserve">Trawl effort was defined </w:t>
+      </w:r>
+      <w:r>
+        <w:t xml:space="preserve">by </w:t>
+      </w:r>
+      <w:r>
+        <w:t xml:space="preserve">30 minutes </w:t>
+      </w:r>
+      <w:r>
+        <w:t xml:space="preserve">tows; however, for our purposes we used area swept as calculated by the GPS coordinates between start and end points and </w:t>
+      </w:r>
+      <w:r>
+        <w:t xml:space="preserve">the effective width of the trawl opening – estimated to </w:t>
+      </w:r>
+      <w:r>
+        <w:t>be approximately 28</w:t>
+      </w:r>
+      <w:r>
+        <w:t xml:space="preserve"> meters</w:t>
+      </w:r>
+      <w:r>
+        <w:t xml:space="preserve"> </w:t>
+      </w:r>
+      <w:r>
+        <w:fldChar w:fldCharType="begin"/>
+      </w:r>
+      <w:r>
+        <w:instrText xml:space="preserve"> ADDIN ZOTERO_ITEM CSL_CITATION {"citationID":"tvCROLep","properties":{"formattedCitation":"(Brodeur et al., 2005; Emmett et al., 2006; Harding et al., 2011)","plainCitation":"(Brodeur et al., 2005; Emmett et al., 2006; Harding et al., 2011)","noteIndex":0},"citationItems":[{"id":155,"uris":["http://zotero.org/users/local/sALjQm7t/items/ATLHAZSJ"],"uri":["http://zotero.org/users/local/sALjQm7t/items/ATLHAZSJ"],"itemData":{"id":155,"type":"article-journal","container-title":"Marine Ecology Progress Series","page":"41–57","source":"Google Scholar","title":"Species composition and community structure of pelagic nekton off Oregon and Washington under variable oceanographic conditions","volume":"298","author":[{"family":"Brodeur","given":"Richard D."},{"family":"Fisher","given":"Joseph P."},{"family":"Emmett","given":"Robert L."},{"family":"Morgan","given":"Cheryl A."},{"family":"Casillas","given":"Ed"}],"issued":{"date-parts":[["2005"]]}}},{"id":152,"uris":["http://zotero.org/users/local/sALjQm7t/items/EWLARKRZ"],"uri":["http://zotero.org/users/local/sALjQm7t/items/EWLARKRZ"],"itemData":{"id":152,"type":"article-journal","container-title":"Progress in Oceanography","issue":"1","note":"publisher: Elsevier","page":"1–26","source":"Google Scholar","title":"Abundance and distribution of pelagic piscivorous fishes in the Columbia River plume during spring/early summer 1998–2003: relationship to oceanographic conditions, forage fishes, and juvenile salmonids","title-short":"Abundance and distribution of pelagic piscivorous fishes in the Columbia River plume during spring/early summer 1998–2003","volume":"68","author":[{"family":"Emmett","given":"Robert L."},{"family":"Krutzikowsky","given":"Gregory K."},{"family":"Bentley","given":"Paul"}],"issued":{"date-parts":[["2006"]]}}},{"id":158,"uris":["http://zotero.org/users/local/sALjQm7t/items/PGPNS8K2"],"uri":["http://zotero.org/users/local/sALjQm7t/items/PGPNS8K2"],"itemData":{"id":158,"type":"article-journal","container-title":"Fishery Bulletin","issue":"3","page":"261–281","source":"Google Scholar","title":"Regional and seasonal patterns of epipelagic fish assemblages from the central California Current","volume":"109","author":[{"family":"Harding","given":"Jeffrey A."},{"family":"Ammann","given":"Arnold J."},{"family":"MacFarlane","given":"R. Bruce"}],"issued":{"date-parts":[["2011"]]}}}],"schema":"https://github.com/citation-style-language/schema/raw/master/csl-citation.json"} </w:instrText>
+      </w:r>
+      <w:r>
+        <w:fldChar w:fldCharType="separate"/>
+      </w:r>
+      <w:r>
+        <w:rPr>
+          <w:rFonts w:cs="Times New Roman"/>
+        </w:rPr>
+        <w:t>(</w:t>
+      </w:r>
+      <w:proofErr w:type="spellStart"/>
+      <w:r>
+        <w:rPr>
+          <w:rFonts w:cs="Times New Roman"/>
+        </w:rPr>
+        <w:t>Brodeur</w:t>
+      </w:r>
+      <w:proofErr w:type="spellEnd"/>
+      <w:r>
+        <w:rPr>
+          <w:rFonts w:cs="Times New Roman"/>
+        </w:rPr>
+        <w:t xml:space="preserve"> et al., 2005; Emmett et al., 2006; Harding et al., 2011)</w:t>
+      </w:r>
+      <w:r>
+        <w:fldChar w:fldCharType="end"/>
+      </w:r>
+      <w:r>
+        <w:t xml:space="preserve">. </w:t>
+      </w:r>
+      <w:r>
+        <w:t xml:space="preserve">The </w:t>
+      </w:r>
+      <w:r>
+        <w:t xml:space="preserve">total </w:t>
+      </w:r>
+      <w:r>
+        <w:t xml:space="preserve">number </w:t>
+      </w:r>
+      <w:r>
+        <w:t xml:space="preserve">of squid in each trawl </w:t>
+      </w:r>
+      <w:r>
+        <w:t>were</w:t>
+      </w:r>
+      <w:r>
+        <w:t xml:space="preserve"> counted </w:t>
+      </w:r>
+      <w:r>
+        <w:t xml:space="preserve">when </w:t>
+      </w:r>
+      <w:r>
+        <w:t xml:space="preserve">reasonable, </w:t>
+      </w:r>
+      <w:r>
+        <w:t xml:space="preserve">or the </w:t>
+      </w:r>
+      <w:r>
+        <w:t xml:space="preserve">total catch </w:t>
+      </w:r>
+      <w:r>
+        <w:t xml:space="preserve">was extrapolated </w:t>
+      </w:r>
+      <w:r>
+        <w:t xml:space="preserve">from </w:t>
+      </w:r>
+      <w:r>
+        <w:t xml:space="preserve">a </w:t>
+      </w:r>
+      <w:r>
+        <w:t>sample weight</w:t>
+      </w:r>
+      <w:r>
+        <w:t xml:space="preserve"> for a known </w:t>
+      </w:r>
+      <w:r>
+        <w:t xml:space="preserve">volume </w:t>
+      </w:r>
+      <w:r>
+        <w:t>of squid</w:t>
+      </w:r>
+      <w:r>
+        <w:t xml:space="preserve"> w</w:t>
+      </w:r>
+      <w:r>
+        <w:t>hen catches exceed</w:t>
+      </w:r>
+      <w:r>
+        <w:t xml:space="preserve">ed the science </w:t>
+      </w:r>
+      <w:r>
+        <w:t>crew</w:t>
+      </w:r>
+      <w:r>
+        <w:t>’s capacity to finish processing fish between trawls</w:t>
+      </w:r>
+      <w:r>
+        <w:t xml:space="preserve">. </w:t>
+      </w:r>
+      <w:r>
+        <w:t>U</w:t>
+      </w:r>
+      <w:r>
+        <w:t xml:space="preserve">p to </w:t>
+      </w:r>
+      <w:r>
+        <w:t>50</w:t>
+      </w:r>
+      <w:r>
+        <w:t xml:space="preserve"> individual </w:t>
+      </w:r>
+      <w:r>
+        <w:t xml:space="preserve">squid </w:t>
+      </w:r>
+      <w:r>
+        <w:t>lengths were recorded</w:t>
+      </w:r>
+      <w:r>
+        <w:t xml:space="preserve"> for each trawl: we assume the length frequency of the entire catch was the same as the length frequency of the sample. </w:t>
+      </w:r>
+      <w:r>
+        <w:t>Additionally, biophysical data such as the temperature (</w:t>
       </w:r>
       <m:oMath>
         <m:r>
@@ -117,49 +328,31 @@
         <w:rPr>
           <w:rFonts w:eastAsiaTheme="minorEastAsia"/>
         </w:rPr>
-        <w:t xml:space="preserve">), and salinity (ppm) at a depth of three meters was recorded during each trawl. There were some modifications to the </w:t>
-      </w:r>
-      <w:r>
-        <w:rPr>
-          <w:rFonts w:eastAsiaTheme="minorEastAsia"/>
-        </w:rPr>
-        <w:t>gear</w:t>
-      </w:r>
-      <w:r>
-        <w:rPr>
-          <w:rFonts w:eastAsiaTheme="minorEastAsia"/>
-        </w:rPr>
-        <w:t xml:space="preserve">, vessel, and crew over the years.  </w:t>
-      </w:r>
-      <w:r>
-        <w:t xml:space="preserve"> </w:t>
-      </w:r>
-      <w:r>
-        <w:t xml:space="preserve">For the NWFSC survey, the vessel have been xx from xx to xx, and xx from xx to xx. In xx, a marine mammal excluder device was added to net. Indications are that </w:t>
-      </w:r>
-      <w:r>
-        <w:t xml:space="preserve">this may have had large/small impacts on the catches, and any changes in the science and survey crew leads occurred after significant overlap with previous crews. Similarly, the SWFSC surveys had </w:t>
-      </w:r>
-      <w:proofErr w:type="spellStart"/>
-      <w:r>
-        <w:t>xxxxx</w:t>
-      </w:r>
-      <w:proofErr w:type="spellEnd"/>
-      <w:r>
-        <w:t>.</w:t>
-      </w:r>
-    </w:p>
-    <w:p>
-      <w:pPr>
-        <w:rPr>
-          <w:i/>
-        </w:rPr>
-      </w:pPr>
-      <w:r>
-        <w:rPr>
-          <w:i/>
-        </w:rPr>
-        <w:t xml:space="preserve">Spatiotemporal model </w:t>
+        <w:t xml:space="preserve">), and salinity (ppm) </w:t>
+      </w:r>
+      <w:r>
+        <w:rPr>
+          <w:rFonts w:eastAsiaTheme="minorEastAsia"/>
+        </w:rPr>
+        <w:t xml:space="preserve">were collected </w:t>
+      </w:r>
+      <w:r>
+        <w:rPr>
+          <w:rFonts w:eastAsiaTheme="minorEastAsia"/>
+        </w:rPr>
+        <w:t xml:space="preserve">at three meters </w:t>
+      </w:r>
+      <w:r>
+        <w:rPr>
+          <w:rFonts w:eastAsiaTheme="minorEastAsia"/>
+        </w:rPr>
+        <w:t xml:space="preserve">before each </w:t>
+      </w:r>
+      <w:r>
+        <w:rPr>
+          <w:rFonts w:eastAsiaTheme="minorEastAsia"/>
+        </w:rPr>
+        <w:t xml:space="preserve">trawl. </w:t>
       </w:r>
     </w:p>
     <w:p>
@@ -167,38 +360,310 @@
         <w:ind w:firstLine="720"/>
       </w:pPr>
       <w:r>
-        <w:t xml:space="preserve">We use a </w:t>
+        <w:rPr>
+          <w:rFonts w:eastAsiaTheme="minorEastAsia"/>
+        </w:rPr>
+        <w:t>Potential biases exist</w:t>
+      </w:r>
+      <w:r>
+        <w:rPr>
+          <w:rFonts w:eastAsiaTheme="minorEastAsia"/>
+        </w:rPr>
+        <w:t xml:space="preserve"> </w:t>
+      </w:r>
+      <w:r>
+        <w:rPr>
+          <w:rFonts w:eastAsiaTheme="minorEastAsia"/>
+        </w:rPr>
+        <w:t xml:space="preserve">based on </w:t>
+      </w:r>
+      <w:r>
+        <w:rPr>
+          <w:rFonts w:eastAsiaTheme="minorEastAsia"/>
+        </w:rPr>
+        <w:t xml:space="preserve">the </w:t>
+      </w:r>
+      <w:r>
+        <w:rPr>
+          <w:rFonts w:eastAsiaTheme="minorEastAsia"/>
+        </w:rPr>
+        <w:t>gear</w:t>
+      </w:r>
+      <w:r>
+        <w:rPr>
+          <w:rFonts w:eastAsiaTheme="minorEastAsia"/>
+        </w:rPr>
+        <w:t>, vessel, and crew</w:t>
+      </w:r>
+      <w:r>
+        <w:rPr>
+          <w:rFonts w:eastAsiaTheme="minorEastAsia"/>
+        </w:rPr>
+        <w:t xml:space="preserve"> that were used</w:t>
+      </w:r>
+      <w:r>
+        <w:rPr>
+          <w:rFonts w:eastAsiaTheme="minorEastAsia"/>
+        </w:rPr>
+        <w:t xml:space="preserve">.  </w:t>
+      </w:r>
+      <w:r>
+        <w:t xml:space="preserve"> </w:t>
+      </w:r>
+      <w:r>
+        <w:t>For the NWFSC, t</w:t>
+      </w:r>
+      <w:r>
+        <w:t xml:space="preserve">he F/V </w:t>
+      </w:r>
+      <w:r>
+        <w:t xml:space="preserve">Ocean Star conducted surveys from 1998 to 2000, and the F/V </w:t>
       </w:r>
       <w:proofErr w:type="spellStart"/>
       <w:r>
+        <w:t>Frosti</w:t>
+      </w:r>
+      <w:proofErr w:type="spellEnd"/>
+      <w:r>
+        <w:t xml:space="preserve"> conducted </w:t>
+      </w:r>
+      <w:r>
+        <w:t>surveys from 2001</w:t>
+      </w:r>
+      <w:r>
+        <w:t xml:space="preserve"> to 2019</w:t>
+      </w:r>
+      <w:r>
+        <w:t xml:space="preserve">. </w:t>
+      </w:r>
+      <w:r>
+        <w:t xml:space="preserve">During that time, </w:t>
+      </w:r>
+      <w:r>
+        <w:t xml:space="preserve">any changes in the science and </w:t>
+      </w:r>
+      <w:r>
+        <w:t xml:space="preserve">vessel </w:t>
+      </w:r>
+      <w:r>
+        <w:lastRenderedPageBreak/>
+        <w:t xml:space="preserve">crew leads occurred after overlap with previous crews. </w:t>
+      </w:r>
+      <w:r>
+        <w:t xml:space="preserve">The F/V XX was used to conduct the SWFSC surveys from 2010 to 2016. Similar to the NWFSC surveys, there was significant overlap between years for both the science and vessel crews. </w:t>
+      </w:r>
+      <w:r>
+        <w:t xml:space="preserve">The </w:t>
+      </w:r>
+      <w:r>
+        <w:t xml:space="preserve">net </w:t>
+      </w:r>
+      <w:r>
+        <w:t>was</w:t>
+      </w:r>
+      <w:r>
+        <w:t xml:space="preserve"> a 264 Nordic rope trawl (</w:t>
+      </w:r>
+      <w:r>
+        <w:t>see</w:t>
+      </w:r>
+      <w:r>
+        <w:t xml:space="preserve"> NMFS </w:t>
+      </w:r>
+      <w:r>
+        <w:fldChar w:fldCharType="begin"/>
+      </w:r>
+      <w:r>
+        <w:instrText xml:space="preserve"> ADDIN ZOTERO_ITEM CSL_CITATION {"citationID":"SFe3lo2J","properties":{"formattedCitation":"(2008)","plainCitation":"(2008)","noteIndex":0},"citationItems":[{"id":151,"uris":["http://zotero.org/users/local/sALjQm7t/items/LKLD836P"],"uri":["http://zotero.org/users/local/sALjQm7t/items/LKLD836P"],"itemData":{"id":151,"type":"article","title":"Collecting Adult Coastal Pelagic Fish Using the Nordic 264 Rope Trawl: A Guide to Deployment and Sample Processing","author":[{"family":"NMFS","given":""}],"issued":{"date-parts":[["2008"]]}},"suppress-author":true}],"schema":"https://github.com/citation-style-language/schema/raw/master/csl-citation.json"} </w:instrText>
+      </w:r>
+      <w:r>
+        <w:fldChar w:fldCharType="separate"/>
+      </w:r>
+      <w:r>
+        <w:rPr>
+          <w:rFonts w:cs="Times New Roman"/>
+        </w:rPr>
+        <w:t>(2008)</w:t>
+      </w:r>
+      <w:r>
+        <w:fldChar w:fldCharType="end"/>
+      </w:r>
+      <w:r>
+        <w:t xml:space="preserve"> </w:t>
+      </w:r>
+      <w:r>
+        <w:t>and</w:t>
+      </w:r>
+      <w:r>
+        <w:t xml:space="preserve"> </w:t>
+      </w:r>
+      <w:proofErr w:type="spellStart"/>
+      <w:r>
+        <w:t>Krutzikowsky</w:t>
+      </w:r>
+      <w:proofErr w:type="spellEnd"/>
+      <w:r>
+        <w:t xml:space="preserve"> and Emmett </w:t>
+      </w:r>
+      <w:r>
+        <w:fldChar w:fldCharType="begin"/>
+      </w:r>
+      <w:r>
+        <w:instrText xml:space="preserve"> ADDIN ZOTERO_ITEM CSL_CITATION {"citationID":"kC4vWcRB","properties":{"formattedCitation":"(2005)","plainCitation":"(2005)","noteIndex":0},"citationItems":[{"id":145,"uris":["http://zotero.org/users/local/sALjQm7t/items/KMIJ4VBZ"],"uri":["http://zotero.org/users/local/sALjQm7t/items/KMIJ4VBZ"],"itemData":{"id":145,"type":"article-journal","container-title":"Fisheries Research","issue":"3","note":"publisher: Elsevier","page":"365–371","source":"Google Scholar","title":"Diel differences in surface trawl fish catches off Oregon and Washington","volume":"71","author":[{"family":"Krutzikowsky","given":"Gregory K."},{"family":"Emmett","given":"Robert L."}],"issued":{"date-parts":[["2005"]]}},"suppress-author":true}],"schema":"https://github.com/citation-style-language/schema/raw/master/csl-citation.json"} </w:instrText>
+      </w:r>
+      <w:r>
+        <w:fldChar w:fldCharType="separate"/>
+      </w:r>
+      <w:r>
+        <w:rPr>
+          <w:rFonts w:cs="Times New Roman"/>
+        </w:rPr>
+        <w:t>(2005)</w:t>
+      </w:r>
+      <w:r>
+        <w:fldChar w:fldCharType="end"/>
+      </w:r>
+      <w:r>
+        <w:t xml:space="preserve"> </w:t>
+      </w:r>
+      <w:r>
+        <w:t xml:space="preserve">for a complete description). </w:t>
+      </w:r>
+      <w:r>
+        <w:t xml:space="preserve">To </w:t>
+      </w:r>
+      <w:r>
+        <w:t>prevent the capture of non-target species</w:t>
+      </w:r>
+      <w:r>
+        <w:t>, a marine mammal excluder device was added to the SWFSC surveys from 2012 to 2016, and NWFSC surveys from 2014 to 2019</w:t>
+      </w:r>
+      <w:r>
+        <w:t xml:space="preserve">. </w:t>
+      </w:r>
+      <w:r>
+        <w:t xml:space="preserve">During the initial year of deployment the MMED were place in an upward position, but were changed to a downward position in subsequent years. </w:t>
+      </w:r>
+      <w:r>
+        <w:t>Paired trawls, with and without the MMED</w:t>
+      </w:r>
+      <w:r>
+        <w:t xml:space="preserve"> </w:t>
+      </w:r>
+      <w:r>
+        <w:t xml:space="preserve">were </w:t>
+      </w:r>
+      <w:r>
+        <w:t>conducted to evaluate the effects of the MMED</w:t>
+      </w:r>
+      <w:r>
+        <w:t xml:space="preserve"> found squid catches decline by 12% and 52% when the MMED was in upward and downward position, respectively of catches with trawls that had no </w:t>
+      </w:r>
+      <w:r>
+        <w:t>statistically significant differences in the number and size of squid captured in surface trawls</w:t>
+      </w:r>
+      <w:r>
+        <w:t xml:space="preserve"> </w:t>
+      </w:r>
+      <w:r>
+        <w:fldChar w:fldCharType="begin"/>
+      </w:r>
+      <w:r>
+        <w:instrText xml:space="preserve"> ADDIN ZOTERO_ITEM CSL_CITATION {"citationID":"chWXmt68","properties":{"formattedCitation":"(Wainwright et al., 2019)","plainCitation":"(Wainwright et al., 2019)","noteIndex":0},"citationItems":[{"id":161,"uris":["http://zotero.org/users/local/sALjQm7t/items/H4DJR2Y3"],"uri":["http://zotero.org/users/local/sALjQm7t/items/H4DJR2Y3"],"itemData":{"id":161,"type":"article-journal","container-title":"Marine and Coastal Fisheries","issue":"1","note":"publisher: Wiley Online Library","page":"17–31","source":"Google Scholar","title":"Effect of a Mammal Excluder Device on Trawl Catches of Salmon and Other Pelagic Animals","volume":"11","author":[{"family":"Wainwright","given":"Thomas C."},{"family":"Emmett","given":"Robert L."},{"family":"Weitkamp","given":"Laurie A."},{"family":"Hayes","given":"Sean A."},{"family":"Bentley","given":"Paul J."},{"family":"Harding","given":"Jeffrey A."}],"issued":{"date-parts":[["2019"]]}}}],"schema":"https://github.com/citation-style-language/schema/raw/master/csl-citation.json"} </w:instrText>
+      </w:r>
+      <w:r>
+        <w:fldChar w:fldCharType="separate"/>
+      </w:r>
+      <w:r>
+        <w:rPr>
+          <w:rFonts w:cs="Times New Roman"/>
+        </w:rPr>
+        <w:t>(Wainwright et al., 2019)</w:t>
+      </w:r>
+      <w:r>
+        <w:fldChar w:fldCharType="end"/>
+      </w:r>
+      <w:r>
+        <w:t xml:space="preserve">. </w:t>
+      </w:r>
+      <w:r>
+        <w:t xml:space="preserve">Based on our best available knowledge when addressing these </w:t>
+      </w:r>
+      <w:r>
+        <w:t xml:space="preserve">potential biases, </w:t>
+      </w:r>
+      <w:r>
+        <w:t xml:space="preserve">we chose to assume that there is no crew or vessel bias between years, we run separate models where we treat the SWFSC and NWFSC as either separate surveys or an aggregate survey to examine the </w:t>
+      </w:r>
+      <w:r>
+        <w:t xml:space="preserve">synchrony </w:t>
+      </w:r>
+      <w:r>
+        <w:t xml:space="preserve">in their catches, and </w:t>
+      </w:r>
+      <w:r>
+        <w:t xml:space="preserve">we adjust the total squid catches </w:t>
+      </w:r>
+      <w:r>
+        <w:t xml:space="preserve">by the catch ratio found in Wainwright et al. (2019) to accounted for the MMED. </w:t>
+      </w:r>
+    </w:p>
+    <w:p>
+      <w:pPr>
+        <w:rPr>
+          <w:i/>
+        </w:rPr>
+      </w:pPr>
+      <w:r>
+        <w:rPr>
+          <w:i/>
+        </w:rPr>
+        <w:t xml:space="preserve">Spatiotemporal model </w:t>
+      </w:r>
+    </w:p>
+    <w:p>
+      <w:pPr>
+        <w:ind w:firstLine="720"/>
+      </w:pPr>
+      <w:r>
+        <w:t>T</w:t>
+      </w:r>
+      <w:r>
+        <w:t>o account for the unbalanced design of the two surveys</w:t>
+      </w:r>
+      <w:r>
+        <w:t xml:space="preserve">, we used a </w:t>
+      </w:r>
+      <w:proofErr w:type="spellStart"/>
+      <w:r>
         <w:t>geostatistical</w:t>
       </w:r>
       <w:proofErr w:type="spellEnd"/>
       <w:r>
-        <w:t xml:space="preserve"> model to account for the unbalanced design of the two surveys. </w:t>
-      </w:r>
-      <w:r>
-        <w:t xml:space="preserve">To estimate shifts in the distribution of squid between 1998 and 2019 in response to biological (e.g., chlorophyll concentration (xx/mm), </w:t>
+        <w:t xml:space="preserve"> model with random processes describing the effects of space and time on the estimated catches of market squid</w:t>
+      </w:r>
+      <w:r>
+        <w:t xml:space="preserve">. </w:t>
+      </w:r>
+      <w:r>
+        <w:t>The</w:t>
+      </w:r>
+      <w:r>
+        <w:t xml:space="preserve"> delta-generalized linear model (delta-</w:t>
       </w:r>
       <w:proofErr w:type="spellStart"/>
       <w:r>
-        <w:t>Chl</w:t>
+        <w:t>glmm</w:t>
       </w:r>
       <w:proofErr w:type="spellEnd"/>
       <w:r>
-        <w:t xml:space="preserve"> a) and climate forces (e.g., temperature), we </w:t>
-      </w:r>
-      <w:r>
-        <w:lastRenderedPageBreak/>
-        <w:t>analyzed catch data from fisheries independent surveys conducted by the National Oceanic and Atmospheric Association (NOAA) between 1998 and 2019.  We used a delta-generalized linear model (delta-</w:t>
-      </w:r>
-      <w:proofErr w:type="spellStart"/>
-      <w:r>
-        <w:t>glmm</w:t>
-      </w:r>
-      <w:proofErr w:type="spellEnd"/>
-      <w:r>
-        <w:t xml:space="preserve">) to estimate the probability of encountering squid during a survey, and the probability of positive catches if squid were encountered </w:t>
+        <w:t xml:space="preserve">) </w:t>
+      </w:r>
+      <w:r>
+        <w:t xml:space="preserve">consists of two parts, </w:t>
+      </w:r>
+      <w:r>
+        <w:t xml:space="preserve">the probability of encountering squid during a survey, and the probability of positive catches if squid were encountered </w:t>
       </w:r>
     </w:p>
     <w:p>
@@ -207,6 +672,7 @@
       </w:pPr>
       <w:bookmarkStart w:id="0" w:name="_Ref40773321"/>
       <w:r>
+        <w:lastRenderedPageBreak/>
         <w:t xml:space="preserve">Equation </w:t>
       </w:r>
       <w:fldSimple w:instr=" SEQ Equation \* ARABIC ">
@@ -608,13 +1074,13 @@
         </w:rPr>
       </w:pPr>
       <w:r>
-        <w:t xml:space="preserve">Where </w:t>
-      </w:r>
-      <w:r>
-        <w:rPr>
-          <w:rFonts w:eastAsiaTheme="minorEastAsia"/>
-        </w:rPr>
-        <w:t xml:space="preserve">for the </w:t>
+        <w:t>F</w:t>
+      </w:r>
+      <w:r>
+        <w:rPr>
+          <w:rFonts w:eastAsiaTheme="minorEastAsia"/>
+        </w:rPr>
+        <w:t xml:space="preserve">or the </w:t>
       </w:r>
       <w:proofErr w:type="spellStart"/>
       <w:r>
@@ -800,7 +1266,31 @@
         <w:rPr>
           <w:rFonts w:eastAsiaTheme="minorEastAsia"/>
         </w:rPr>
-        <w:t xml:space="preserve"> is the effort offset (i.e., distance fished times the average opening of the net (0.05 km))</w:t>
+        <w:t xml:space="preserve"> is the effort offset (i.e., distance fished times </w:t>
+      </w:r>
+      <w:r>
+        <w:rPr>
+          <w:rFonts w:eastAsiaTheme="minorEastAsia"/>
+        </w:rPr>
+        <w:t xml:space="preserve">the average opening of the net, </w:t>
+      </w:r>
+      <w:r>
+        <w:rPr>
+          <w:rFonts w:eastAsiaTheme="minorEastAsia"/>
+        </w:rPr>
+        <w:t>0.0</w:t>
+      </w:r>
+      <w:r>
+        <w:rPr>
+          <w:rFonts w:eastAsiaTheme="minorEastAsia"/>
+        </w:rPr>
+        <w:t>85 km</w:t>
+      </w:r>
+      <w:r>
+        <w:rPr>
+          <w:rFonts w:eastAsiaTheme="minorEastAsia"/>
+        </w:rPr>
+        <w:t>)</w:t>
       </w:r>
       <w:r>
         <w:rPr>
@@ -883,177 +1373,11 @@
         </w:rPr>
         <w:t>(e.g., gamma, log-normal, etc.).</w:t>
       </w:r>
-    </w:p>
-    <w:p>
-      <w:pPr>
-        <w:rPr>
-          <w:rFonts w:eastAsiaTheme="minorEastAsia"/>
-        </w:rPr>
-      </w:pPr>
-      <w:r>
-        <w:rPr>
-          <w:rFonts w:eastAsiaTheme="minorEastAsia"/>
-        </w:rPr>
-        <w:tab/>
-        <w:t xml:space="preserve">We used </w:t>
-      </w:r>
-      <w:r>
-        <w:rPr>
-          <w:rFonts w:eastAsiaTheme="minorEastAsia"/>
-        </w:rPr>
-        <w:t xml:space="preserve">a </w:t>
-      </w:r>
-      <w:r>
-        <w:rPr>
-          <w:rFonts w:eastAsiaTheme="minorEastAsia"/>
-        </w:rPr>
-        <w:t xml:space="preserve">variance-autoregressive spatiotemporal (VAST) model implemented in the </w:t>
-      </w:r>
-      <w:r>
-        <w:rPr>
-          <w:rFonts w:eastAsiaTheme="minorEastAsia"/>
-        </w:rPr>
-        <w:t xml:space="preserve">R package </w:t>
-      </w:r>
-      <w:r>
-        <w:rPr>
-          <w:rFonts w:eastAsiaTheme="minorEastAsia"/>
-        </w:rPr>
-        <w:t xml:space="preserve">VAST to partition the sources of variability in the catches based on the fixed effects associated with the biological and environmental covariates, and random </w:t>
-      </w:r>
-      <w:r>
-        <w:rPr>
-          <w:rFonts w:eastAsiaTheme="minorEastAsia"/>
-        </w:rPr>
-        <w:t xml:space="preserve">spatial and spatiotemporal </w:t>
-      </w:r>
-      <w:r>
-        <w:rPr>
-          <w:rFonts w:eastAsiaTheme="minorEastAsia"/>
-        </w:rPr>
-        <w:t xml:space="preserve">variation </w:t>
-      </w:r>
-      <w:r>
-        <w:rPr>
-          <w:rFonts w:eastAsiaTheme="minorEastAsia"/>
-        </w:rPr>
-        <w:t xml:space="preserve">for </w:t>
-      </w:r>
-      <w:r>
-        <w:rPr>
-          <w:rFonts w:eastAsiaTheme="minorEastAsia"/>
-        </w:rPr>
-        <w:t xml:space="preserve">the encounter probabilities and positive catch rates. </w:t>
-      </w:r>
-      <w:r>
-        <w:rPr>
-          <w:rFonts w:eastAsiaTheme="minorEastAsia"/>
-        </w:rPr>
-        <w:t>Thorson (2019) provides a detailed description of the statistical properties of VAST models, as well as the numerous decisions a</w:t>
-      </w:r>
-      <w:r>
-        <w:rPr>
-          <w:rFonts w:eastAsiaTheme="minorEastAsia"/>
-        </w:rPr>
-        <w:t xml:space="preserve">nalyst </w:t>
-      </w:r>
-      <w:r>
-        <w:rPr>
-          <w:rFonts w:eastAsiaTheme="minorEastAsia"/>
-        </w:rPr>
-        <w:t xml:space="preserve">implementing VAST models must make </w:t>
-      </w:r>
-      <w:r>
-        <w:rPr>
-          <w:rFonts w:eastAsiaTheme="minorEastAsia"/>
-        </w:rPr>
-        <w:t xml:space="preserve">concerning the </w:t>
-      </w:r>
-      <w:r>
-        <w:rPr>
-          <w:rFonts w:eastAsiaTheme="minorEastAsia"/>
-        </w:rPr>
-        <w:t xml:space="preserve">type and quality of </w:t>
-      </w:r>
-      <w:r>
-        <w:rPr>
-          <w:rFonts w:eastAsiaTheme="minorEastAsia"/>
-        </w:rPr>
-        <w:t xml:space="preserve">the </w:t>
-      </w:r>
-      <w:r>
-        <w:rPr>
-          <w:rFonts w:eastAsiaTheme="minorEastAsia"/>
-        </w:rPr>
-        <w:t>data</w:t>
-      </w:r>
-      <w:r>
-        <w:rPr>
-          <w:rFonts w:eastAsiaTheme="minorEastAsia"/>
-        </w:rPr>
-        <w:t xml:space="preserve"> they are using</w:t>
-      </w:r>
-      <w:r>
-        <w:rPr>
-          <w:rFonts w:eastAsiaTheme="minorEastAsia"/>
-        </w:rPr>
-        <w:t>.</w:t>
-      </w:r>
       <w:r>
         <w:rPr>
           <w:rFonts w:eastAsiaTheme="minorEastAsia"/>
         </w:rPr>
         <w:t xml:space="preserve"> </w:t>
-      </w:r>
-      <w:r>
-        <w:rPr>
-          <w:rFonts w:eastAsiaTheme="minorEastAsia"/>
-        </w:rPr>
-        <w:fldChar w:fldCharType="begin"/>
-      </w:r>
-      <w:r>
-        <w:rPr>
-          <w:rFonts w:eastAsiaTheme="minorEastAsia"/>
-        </w:rPr>
-        <w:instrText xml:space="preserve"> REF _Ref40910725 \h </w:instrText>
-      </w:r>
-      <w:r>
-        <w:rPr>
-          <w:rFonts w:eastAsiaTheme="minorEastAsia"/>
-        </w:rPr>
-      </w:r>
-      <w:r>
-        <w:rPr>
-          <w:rFonts w:eastAsiaTheme="minorEastAsia"/>
-        </w:rPr>
-        <w:fldChar w:fldCharType="separate"/>
-      </w:r>
-      <w:r>
-        <w:t xml:space="preserve">Table </w:t>
-      </w:r>
-      <w:r>
-        <w:rPr>
-          <w:noProof/>
-        </w:rPr>
-        <w:t>2</w:t>
-      </w:r>
-      <w:r>
-        <w:rPr>
-          <w:rFonts w:eastAsiaTheme="minorEastAsia"/>
-        </w:rPr>
-        <w:fldChar w:fldCharType="end"/>
-      </w:r>
-      <w:r>
-        <w:rPr>
-          <w:rFonts w:eastAsiaTheme="minorEastAsia"/>
-        </w:rPr>
-        <w:t xml:space="preserve"> </w:t>
-      </w:r>
-      <w:r>
-        <w:rPr>
-          <w:rFonts w:eastAsiaTheme="minorEastAsia"/>
-        </w:rPr>
-        <w:t>provides the fifteen decisions for our squid analysis as they relate to the decision tree provide by Thorson (2019).</w:t>
       </w:r>
     </w:p>
     <w:p>
@@ -1067,25 +1391,31 @@
         <w:rPr>
           <w:rFonts w:eastAsiaTheme="minorEastAsia"/>
         </w:rPr>
-        <w:t xml:space="preserve">Briefly, and for the purposes of our data, </w:t>
-      </w:r>
-      <w:r>
-        <w:rPr>
-          <w:rFonts w:eastAsiaTheme="minorEastAsia"/>
-        </w:rPr>
-        <w:t xml:space="preserve">the </w:t>
-      </w:r>
-      <w:r>
-        <w:rPr>
-          <w:rFonts w:eastAsiaTheme="minorEastAsia"/>
-        </w:rPr>
-        <w:t xml:space="preserve">VAST models include linear estimators </w:t>
-      </w:r>
-      <w:r>
-        <w:rPr>
-          <w:rFonts w:eastAsiaTheme="minorEastAsia"/>
-        </w:rPr>
-        <w:t>for the encounter probability (</w:t>
+        <w:t xml:space="preserve">Briefly, the </w:t>
+      </w:r>
+      <w:r>
+        <w:rPr>
+          <w:rFonts w:eastAsiaTheme="minorEastAsia"/>
+        </w:rPr>
+        <w:t xml:space="preserve">geospatial model in </w:t>
+      </w:r>
+      <w:r>
+        <w:rPr>
+          <w:rFonts w:eastAsiaTheme="minorEastAsia"/>
+        </w:rPr>
+        <w:t>VAST include</w:t>
+      </w:r>
+      <w:r>
+        <w:rPr>
+          <w:rFonts w:eastAsiaTheme="minorEastAsia"/>
+        </w:rPr>
+        <w:t>s</w:t>
+      </w:r>
+      <w:r>
+        <w:rPr>
+          <w:rFonts w:eastAsiaTheme="minorEastAsia"/>
+        </w:rPr>
+        <w:t xml:space="preserve"> linear estimators for the encounter probability (</w:t>
       </w:r>
       <w:r>
         <w:rPr>
@@ -1253,17 +1583,29 @@
       </w:pPr>
       <w:bookmarkStart w:id="1" w:name="_Ref40795368"/>
       <w:r>
-        <w:lastRenderedPageBreak/>
         <w:t xml:space="preserve">Equation </w:t>
       </w:r>
-      <w:fldSimple w:instr=" SEQ Equation \* ARABIC ">
-        <w:r>
-          <w:rPr>
-            <w:noProof/>
-          </w:rPr>
-          <w:t>2</w:t>
-        </w:r>
-      </w:fldSimple>
+      <w:r>
+        <w:fldChar w:fldCharType="begin"/>
+      </w:r>
+      <w:r>
+        <w:instrText xml:space="preserve"> SEQ Equation \* ARABIC </w:instrText>
+      </w:r>
+      <w:r>
+        <w:fldChar w:fldCharType="separate"/>
+      </w:r>
+      <w:r>
+        <w:rPr>
+          <w:noProof/>
+        </w:rPr>
+        <w:t>2</w:t>
+      </w:r>
+      <w:r>
+        <w:rPr>
+          <w:noProof/>
+        </w:rPr>
+        <w:fldChar w:fldCharType="end"/>
+      </w:r>
       <w:bookmarkEnd w:id="1"/>
       <w:r>
         <w:t>.</w:t>
@@ -2421,14 +2763,27 @@
       <w:r>
         <w:t xml:space="preserve">Equation </w:t>
       </w:r>
-      <w:fldSimple w:instr=" SEQ Equation \* ARABIC ">
-        <w:r>
-          <w:rPr>
-            <w:noProof/>
-          </w:rPr>
-          <w:t>3</w:t>
-        </w:r>
-      </w:fldSimple>
+      <w:r>
+        <w:fldChar w:fldCharType="begin"/>
+      </w:r>
+      <w:r>
+        <w:instrText xml:space="preserve"> SEQ Equation \* ARABIC </w:instrText>
+      </w:r>
+      <w:r>
+        <w:fldChar w:fldCharType="separate"/>
+      </w:r>
+      <w:r>
+        <w:rPr>
+          <w:noProof/>
+        </w:rPr>
+        <w:t>3</w:t>
+      </w:r>
+      <w:r>
+        <w:rPr>
+          <w:noProof/>
+        </w:rPr>
+        <w:fldChar w:fldCharType="end"/>
+      </w:r>
       <w:bookmarkEnd w:id="2"/>
       <w:r>
         <w:t>.</w:t>
@@ -3607,37 +3962,7 @@
         <w:rPr>
           <w:rFonts w:eastAsiaTheme="minorEastAsia"/>
         </w:rPr>
-        <w:t>Based on an initial analysis of the size distribution data</w:t>
-      </w:r>
-      <w:r>
-        <w:rPr>
-          <w:rFonts w:eastAsiaTheme="minorEastAsia"/>
-        </w:rPr>
-        <w:t xml:space="preserve"> (Supplemental figure xx)</w:t>
-      </w:r>
-      <w:r>
-        <w:rPr>
-          <w:rFonts w:eastAsiaTheme="minorEastAsia"/>
-        </w:rPr>
-        <w:t xml:space="preserve">, </w:t>
-      </w:r>
-      <w:r>
-        <w:rPr>
-          <w:rFonts w:eastAsiaTheme="minorEastAsia"/>
-        </w:rPr>
-        <w:t xml:space="preserve">we categorized squid lengths </w:t>
-      </w:r>
-      <w:r>
-        <w:rPr>
-          <w:rFonts w:eastAsiaTheme="minorEastAsia"/>
-        </w:rPr>
-        <w:t>in two bins,</w:t>
-      </w:r>
-      <w:r>
-        <w:rPr>
-          <w:rFonts w:eastAsiaTheme="minorEastAsia"/>
-        </w:rPr>
-        <w:t xml:space="preserve"> </w:t>
+        <w:t xml:space="preserve">Based on an initial analysis of the size distribution data (Supplemental figure xx), we categorized squid lengths in two bins, </w:t>
       </w:r>
       <m:oMath>
         <m:r>
@@ -3863,15 +4188,9 @@
         <w:rPr>
           <w:rFonts w:eastAsiaTheme="minorEastAsia"/>
         </w:rPr>
-        <w:t xml:space="preserve"> for the </w:t>
+        <w:t xml:space="preserve"> for the i</w:t>
       </w:r>
       <w:proofErr w:type="spellStart"/>
-      <w:r>
-        <w:rPr>
-          <w:rFonts w:eastAsiaTheme="minorEastAsia"/>
-        </w:rPr>
-        <w:t>i</w:t>
-      </w:r>
       <w:r>
         <w:rPr>
           <w:rFonts w:eastAsiaTheme="minorEastAsia"/>
@@ -3904,6 +4223,7 @@
         <w:rPr>
           <w:rFonts w:eastAsiaTheme="minorEastAsia"/>
         </w:rPr>
+        <w:lastRenderedPageBreak/>
         <w:t xml:space="preserve">The spatial </w:t>
       </w:r>
       <m:oMath>
@@ -4446,31 +4766,13 @@
         <w:rPr>
           <w:rFonts w:eastAsiaTheme="minorEastAsia"/>
         </w:rPr>
-        <w:t xml:space="preserve">The VAST package allows us to estimate the correlation </w:t>
-      </w:r>
-      <w:r>
-        <w:rPr>
-          <w:rFonts w:eastAsiaTheme="minorEastAsia"/>
-        </w:rPr>
-        <w:t xml:space="preserve">between the </w:t>
-      </w:r>
-      <w:r>
-        <w:rPr>
-          <w:rFonts w:eastAsiaTheme="minorEastAsia"/>
-        </w:rPr>
-        <w:t xml:space="preserve">spatial fields for each length bin </w:t>
-      </w:r>
-      <w:r>
-        <w:rPr>
-          <w:rFonts w:eastAsiaTheme="minorEastAsia"/>
-        </w:rPr>
-        <w:t xml:space="preserve">for both </w:t>
-      </w:r>
-      <w:r>
-        <w:rPr>
-          <w:rFonts w:eastAsiaTheme="minorEastAsia"/>
-        </w:rPr>
-        <w:t xml:space="preserve">the spatial </w:t>
+        <w:t xml:space="preserve">In our model, the factor </w:t>
+      </w:r>
+      <w:r>
+        <w:rPr>
+          <w:rFonts w:eastAsiaTheme="minorEastAsia"/>
+        </w:rPr>
+        <w:t xml:space="preserve">The VAST package allows us to estimate the correlation between the spatial fields for each length bin for both the spatial </w:t>
       </w:r>
       <m:oMath>
         <m:d>
@@ -4560,25 +4862,7 @@
         <w:rPr>
           <w:rFonts w:eastAsiaTheme="minorEastAsia"/>
         </w:rPr>
-        <w:t xml:space="preserve"> </w:t>
-      </w:r>
-      <w:r>
-        <w:rPr>
-          <w:rFonts w:eastAsiaTheme="minorEastAsia"/>
-        </w:rPr>
-        <w:t>and spati</w:t>
-      </w:r>
-      <w:r>
-        <w:rPr>
-          <w:rFonts w:eastAsiaTheme="minorEastAsia"/>
-        </w:rPr>
-        <w:t>o</w:t>
-      </w:r>
-      <w:r>
-        <w:rPr>
-          <w:rFonts w:eastAsiaTheme="minorEastAsia"/>
-        </w:rPr>
-        <w:t xml:space="preserve">temporal </w:t>
+        <w:t xml:space="preserve"> and spatiotemporal </w:t>
       </w:r>
       <m:oMath>
         <m:d>
@@ -4668,31 +4952,7 @@
         <w:rPr>
           <w:rFonts w:eastAsiaTheme="minorEastAsia"/>
         </w:rPr>
-        <w:t xml:space="preserve"> </w:t>
-      </w:r>
-      <w:r>
-        <w:rPr>
-          <w:rFonts w:eastAsiaTheme="minorEastAsia"/>
-        </w:rPr>
-        <w:t>processes</w:t>
-      </w:r>
-      <w:r>
-        <w:rPr>
-          <w:rFonts w:eastAsiaTheme="minorEastAsia"/>
-        </w:rPr>
-        <w:t xml:space="preserve"> using dynamic factor analysis</w:t>
-      </w:r>
-      <w:r>
-        <w:rPr>
-          <w:rFonts w:eastAsiaTheme="minorEastAsia"/>
-        </w:rPr>
-        <w:t xml:space="preserve">. </w:t>
-      </w:r>
-      <w:r>
-        <w:rPr>
-          <w:rFonts w:eastAsiaTheme="minorEastAsia"/>
-        </w:rPr>
-        <w:t xml:space="preserve">Grouping the length bin categories by different factors, where the number of factors </w:t>
+        <w:t xml:space="preserve"> processes using dynamic factor analysis. Grouping the length bin categories by different factors, where the number of factors </w:t>
       </w:r>
       <m:oMath>
         <m:d>
@@ -4781,13 +5041,7 @@
         <w:rPr>
           <w:rFonts w:eastAsiaTheme="minorEastAsia"/>
         </w:rPr>
-        <w:t>)</w:t>
-      </w:r>
-      <w:r>
-        <w:rPr>
-          <w:rFonts w:eastAsiaTheme="minorEastAsia"/>
-        </w:rPr>
-        <w:t xml:space="preserve">, is done with the loadings matrices </w:t>
+        <w:t xml:space="preserve">), is done with the loadings matrices </w:t>
       </w:r>
       <m:oMath>
         <m:d>
@@ -5214,13 +5468,7 @@
         <w:rPr>
           <w:rFonts w:eastAsiaTheme="minorEastAsia"/>
         </w:rPr>
-        <w:t xml:space="preserve">single species (i.e., </w:t>
-      </w:r>
-      <w:r>
-        <w:rPr>
-          <w:rFonts w:eastAsiaTheme="minorEastAsia"/>
-        </w:rPr>
-        <w:t xml:space="preserve">squid) and two </w:t>
+        <w:t xml:space="preserve">single species (i.e., squid) and two </w:t>
       </w:r>
       <w:r>
         <w:rPr>
@@ -5238,14 +5486,7 @@
         <w:rPr>
           <w:rFonts w:eastAsiaTheme="minorEastAsia"/>
         </w:rPr>
-        <w:t xml:space="preserve">. </w:t>
-      </w:r>
-      <w:r>
-        <w:rPr>
-          <w:rFonts w:eastAsiaTheme="minorEastAsia"/>
-        </w:rPr>
-        <w:lastRenderedPageBreak/>
-        <w:t>T</w:t>
+        <w:t>. T</w:t>
       </w:r>
       <w:r>
         <w:rPr>
@@ -5302,13 +5543,7 @@
         <w:rPr>
           <w:rFonts w:eastAsiaTheme="minorEastAsia"/>
         </w:rPr>
-        <w:t xml:space="preserve"> </w:t>
-      </w:r>
-      <w:r>
-        <w:rPr>
-          <w:rFonts w:eastAsiaTheme="minorEastAsia"/>
-        </w:rPr>
-        <w:t xml:space="preserve">to address how these two length </w:t>
+        <w:t xml:space="preserve"> to address how these two length </w:t>
       </w:r>
       <w:r>
         <w:rPr>
@@ -5332,25 +5567,7 @@
         <w:rPr>
           <w:rFonts w:eastAsiaTheme="minorEastAsia"/>
         </w:rPr>
-        <w:t xml:space="preserve"> in space </w:t>
-      </w:r>
-      <w:r>
-        <w:rPr>
-          <w:rFonts w:eastAsiaTheme="minorEastAsia"/>
-        </w:rPr>
-        <w:t xml:space="preserve">is </w:t>
-      </w:r>
-      <w:r>
-        <w:rPr>
-          <w:rFonts w:eastAsiaTheme="minorEastAsia"/>
-        </w:rPr>
-        <w:t xml:space="preserve">simply </w:t>
-      </w:r>
-      <w:r>
-        <w:rPr>
-          <w:rFonts w:eastAsiaTheme="minorEastAsia"/>
-        </w:rPr>
-        <w:t xml:space="preserve">equal </w:t>
+        <w:t xml:space="preserve"> in space is simply equal </w:t>
       </w:r>
       <w:r>
         <w:rPr>
@@ -5472,19 +5689,7 @@
         <w:rPr>
           <w:rFonts w:eastAsiaTheme="minorEastAsia"/>
         </w:rPr>
-        <w:t xml:space="preserve">. However, future analyses may </w:t>
-      </w:r>
-      <w:r>
-        <w:rPr>
-          <w:rFonts w:eastAsiaTheme="minorEastAsia"/>
-        </w:rPr>
-        <w:t xml:space="preserve">include questions concerning how multiple </w:t>
-      </w:r>
-      <w:r>
-        <w:rPr>
-          <w:rFonts w:eastAsiaTheme="minorEastAsia"/>
-        </w:rPr>
-        <w:t xml:space="preserve">species </w:t>
+        <w:t xml:space="preserve">. However, future analyses may include questions concerning how multiple species </w:t>
       </w:r>
       <w:r>
         <w:rPr>
@@ -5508,13 +5713,7 @@
         <w:rPr>
           <w:rFonts w:eastAsiaTheme="minorEastAsia"/>
         </w:rPr>
-        <w:t>length bins</w:t>
-      </w:r>
-      <w:r>
-        <w:rPr>
-          <w:rFonts w:eastAsiaTheme="minorEastAsia"/>
-        </w:rPr>
-        <w:t xml:space="preserve"> are correlated in space, and the </w:t>
+        <w:t xml:space="preserve">length bins are correlated in space, and the </w:t>
       </w:r>
       <w:r>
         <w:rPr>
@@ -5550,13 +5749,7 @@
         <w:rPr>
           <w:rFonts w:eastAsiaTheme="minorEastAsia"/>
         </w:rPr>
-        <w:t xml:space="preserve"> data to address these questions</w:t>
-      </w:r>
-      <w:r>
-        <w:rPr>
-          <w:rFonts w:eastAsiaTheme="minorEastAsia"/>
-        </w:rPr>
-        <w:t>.</w:t>
+        <w:t xml:space="preserve"> data to address these questions.</w:t>
       </w:r>
     </w:p>
     <w:p>
@@ -5780,43 +5973,272 @@
         <w:rPr>
           <w:rFonts w:eastAsiaTheme="minorEastAsia"/>
         </w:rPr>
+        <w:t xml:space="preserve"> Catchability covariates are different from density covariates. Density covariates are observed at every location in every year and are useful for extrapolation and forecasting. The catchability covariates are anything that could affect catch rates but not density. In our case, we have data on the temperature, chlorophyll a concentrations, and salinity </w:t>
+      </w:r>
+      <w:r>
+        <w:rPr>
+          <w:rFonts w:eastAsiaTheme="minorEastAsia"/>
+        </w:rPr>
+        <w:t xml:space="preserve">at a </w:t>
+      </w:r>
+      <w:r>
+        <w:rPr>
+          <w:rFonts w:eastAsiaTheme="minorEastAsia"/>
+        </w:rPr>
+        <w:t xml:space="preserve">depth </w:t>
+      </w:r>
+      <w:r>
+        <w:rPr>
+          <w:rFonts w:eastAsiaTheme="minorEastAsia"/>
+        </w:rPr>
+        <w:t xml:space="preserve">of 3m; </w:t>
+      </w:r>
+      <w:r>
+        <w:rPr>
+          <w:rFonts w:eastAsiaTheme="minorEastAsia"/>
+        </w:rPr>
+        <w:t xml:space="preserve">all </w:t>
+      </w:r>
+      <w:r>
+        <w:rPr>
+          <w:rFonts w:eastAsiaTheme="minorEastAsia"/>
+        </w:rPr>
+        <w:t xml:space="preserve">these covariates </w:t>
+      </w:r>
+      <w:r>
+        <w:rPr>
+          <w:rFonts w:eastAsiaTheme="minorEastAsia"/>
+        </w:rPr>
+        <w:lastRenderedPageBreak/>
+        <w:t xml:space="preserve">could </w:t>
+      </w:r>
+      <w:r>
+        <w:rPr>
+          <w:rFonts w:eastAsiaTheme="minorEastAsia"/>
+        </w:rPr>
+        <w:t xml:space="preserve">affect the vertical distribution </w:t>
+      </w:r>
+      <w:r>
+        <w:rPr>
+          <w:rFonts w:eastAsiaTheme="minorEastAsia"/>
+        </w:rPr>
+        <w:t xml:space="preserve">and catch rates of </w:t>
+      </w:r>
+      <w:r>
+        <w:rPr>
+          <w:rFonts w:eastAsiaTheme="minorEastAsia"/>
+        </w:rPr>
+        <w:t xml:space="preserve">squid </w:t>
+      </w:r>
+      <w:r>
+        <w:rPr>
+          <w:rFonts w:eastAsiaTheme="minorEastAsia"/>
+        </w:rPr>
+        <w:t xml:space="preserve">as they </w:t>
+      </w:r>
+      <w:r>
+        <w:rPr>
+          <w:rFonts w:eastAsiaTheme="minorEastAsia"/>
+        </w:rPr>
+        <w:t>search for suitable habitat and prey concentrations.</w:t>
+      </w:r>
+    </w:p>
+    <w:p>
+      <w:pPr>
+        <w:ind w:firstLine="720"/>
+        <w:rPr>
+          <w:rFonts w:eastAsiaTheme="minorEastAsia"/>
+        </w:rPr>
+      </w:pPr>
+      <w:r>
+        <w:rPr>
+          <w:rFonts w:eastAsiaTheme="minorEastAsia"/>
+        </w:rPr>
+        <w:t xml:space="preserve">We used </w:t>
+      </w:r>
+      <w:r>
+        <w:rPr>
+          <w:rFonts w:eastAsiaTheme="minorEastAsia"/>
+        </w:rPr>
+        <w:t xml:space="preserve">a </w:t>
+      </w:r>
+      <w:r>
+        <w:rPr>
+          <w:rFonts w:eastAsiaTheme="minorEastAsia"/>
+        </w:rPr>
+        <w:t xml:space="preserve">variance-autoregressive spatiotemporal (VAST) </w:t>
+      </w:r>
+      <w:r>
+        <w:rPr>
+          <w:rFonts w:eastAsiaTheme="minorEastAsia"/>
+        </w:rPr>
+        <w:t xml:space="preserve">package </w:t>
+      </w:r>
+      <w:r>
+        <w:rPr>
+          <w:rFonts w:eastAsiaTheme="minorEastAsia"/>
+        </w:rPr>
+        <w:t xml:space="preserve">in the </w:t>
+      </w:r>
+      <w:r>
+        <w:rPr>
+          <w:rFonts w:eastAsiaTheme="minorEastAsia"/>
+        </w:rPr>
+        <w:t xml:space="preserve">R </w:t>
+      </w:r>
+      <w:r>
+        <w:rPr>
+          <w:rFonts w:eastAsiaTheme="minorEastAsia"/>
+        </w:rPr>
+        <w:t xml:space="preserve">to partition the sources of variability in the catches based on the fixed effects associated with the biological </w:t>
+      </w:r>
+      <w:bookmarkStart w:id="3" w:name="_GoBack"/>
+      <w:bookmarkEnd w:id="3"/>
+      <w:r>
+        <w:rPr>
+          <w:rFonts w:eastAsiaTheme="minorEastAsia"/>
+        </w:rPr>
+        <w:t xml:space="preserve">and environmental covariates, and random </w:t>
+      </w:r>
+      <w:r>
+        <w:rPr>
+          <w:rFonts w:eastAsiaTheme="minorEastAsia"/>
+        </w:rPr>
+        <w:t xml:space="preserve">effects associated with </w:t>
+      </w:r>
+      <w:r>
+        <w:rPr>
+          <w:rFonts w:eastAsiaTheme="minorEastAsia"/>
+        </w:rPr>
+        <w:t xml:space="preserve">spatial and spatiotemporal </w:t>
+      </w:r>
+      <w:r>
+        <w:rPr>
+          <w:rFonts w:eastAsiaTheme="minorEastAsia"/>
+        </w:rPr>
+        <w:t xml:space="preserve">variation </w:t>
+      </w:r>
+      <w:r>
+        <w:rPr>
+          <w:rFonts w:eastAsiaTheme="minorEastAsia"/>
+        </w:rPr>
+        <w:t>in</w:t>
+      </w:r>
+      <w:r>
+        <w:rPr>
+          <w:rFonts w:eastAsiaTheme="minorEastAsia"/>
+        </w:rPr>
         <w:t xml:space="preserve"> </w:t>
       </w:r>
       <w:r>
         <w:rPr>
           <w:rFonts w:eastAsiaTheme="minorEastAsia"/>
         </w:rPr>
-        <w:t xml:space="preserve">Catchability covariates </w:t>
-      </w:r>
-      <w:r>
-        <w:rPr>
-          <w:rFonts w:eastAsiaTheme="minorEastAsia"/>
-        </w:rPr>
-        <w:t xml:space="preserve">are different </w:t>
-      </w:r>
-      <w:r>
-        <w:rPr>
-          <w:rFonts w:eastAsiaTheme="minorEastAsia"/>
-        </w:rPr>
-        <w:t xml:space="preserve">from density covariates. Density covariates </w:t>
-      </w:r>
-      <w:r>
-        <w:rPr>
-          <w:rFonts w:eastAsiaTheme="minorEastAsia"/>
-        </w:rPr>
-        <w:t xml:space="preserve">are observed at every location in every year and </w:t>
-      </w:r>
-      <w:r>
-        <w:rPr>
-          <w:rFonts w:eastAsiaTheme="minorEastAsia"/>
-        </w:rPr>
-        <w:t xml:space="preserve">are useful for extrapolation and forecasting. </w:t>
-      </w:r>
-      <w:r>
-        <w:rPr>
-          <w:rFonts w:eastAsiaTheme="minorEastAsia"/>
-        </w:rPr>
-        <w:t>The catchability covariates are anything that could affect catch rates but not density. In our case, we have data on the 3m depth measurements of temperature, chlorophyll a concentrations, and salinity which could all plausibly affect the vertical distribution of squid in search for suitable habitat and prey concentrations.</w:t>
+        <w:t xml:space="preserve">the encounter probabilities and positive catch rates. </w:t>
+      </w:r>
+      <w:r>
+        <w:rPr>
+          <w:rFonts w:eastAsiaTheme="minorEastAsia"/>
+        </w:rPr>
+        <w:t>Thorson (2019) provides a detailed description of the statistical properties of VAST models</w:t>
+      </w:r>
+      <w:r>
+        <w:rPr>
+          <w:rFonts w:eastAsiaTheme="minorEastAsia"/>
+        </w:rPr>
+        <w:t>. We follow</w:t>
+      </w:r>
+      <w:r>
+        <w:rPr>
+          <w:rFonts w:eastAsiaTheme="minorEastAsia"/>
+        </w:rPr>
+        <w:t>ed</w:t>
+      </w:r>
+      <w:r>
+        <w:rPr>
+          <w:rFonts w:eastAsiaTheme="minorEastAsia"/>
+        </w:rPr>
+        <w:t xml:space="preserve"> Thorson’s fifteen step decision tree when </w:t>
+      </w:r>
+      <w:r>
+        <w:rPr>
+          <w:rFonts w:eastAsiaTheme="minorEastAsia"/>
+        </w:rPr>
+        <w:t xml:space="preserve">implementing </w:t>
+      </w:r>
+      <w:r>
+        <w:rPr>
+          <w:rFonts w:eastAsiaTheme="minorEastAsia"/>
+        </w:rPr>
+        <w:t xml:space="preserve">the spatiotemporal model in the </w:t>
+      </w:r>
+      <w:r>
+        <w:rPr>
+          <w:rFonts w:eastAsiaTheme="minorEastAsia"/>
+        </w:rPr>
+        <w:t xml:space="preserve">VAST </w:t>
+      </w:r>
+      <w:r>
+        <w:rPr>
+          <w:rFonts w:eastAsiaTheme="minorEastAsia"/>
+        </w:rPr>
+        <w:t>package (</w:t>
+      </w:r>
+      <w:r>
+        <w:rPr>
+          <w:rFonts w:eastAsiaTheme="minorEastAsia"/>
+        </w:rPr>
+        <w:fldChar w:fldCharType="begin"/>
+      </w:r>
+      <w:r>
+        <w:rPr>
+          <w:rFonts w:eastAsiaTheme="minorEastAsia"/>
+        </w:rPr>
+        <w:instrText xml:space="preserve"> REF _Ref40910725 \h </w:instrText>
+      </w:r>
+      <w:r>
+        <w:rPr>
+          <w:rFonts w:eastAsiaTheme="minorEastAsia"/>
+        </w:rPr>
+      </w:r>
+      <w:r>
+        <w:rPr>
+          <w:rFonts w:eastAsiaTheme="minorEastAsia"/>
+        </w:rPr>
+        <w:fldChar w:fldCharType="separate"/>
+      </w:r>
+      <w:r>
+        <w:t xml:space="preserve">Table </w:t>
+      </w:r>
+      <w:r>
+        <w:rPr>
+          <w:noProof/>
+        </w:rPr>
+        <w:t>2</w:t>
+      </w:r>
+      <w:r>
+        <w:rPr>
+          <w:rFonts w:eastAsiaTheme="minorEastAsia"/>
+        </w:rPr>
+        <w:fldChar w:fldCharType="end"/>
+      </w:r>
+      <w:r>
+        <w:rPr>
+          <w:rFonts w:eastAsiaTheme="minorEastAsia"/>
+        </w:rPr>
+        <w:t>)</w:t>
+      </w:r>
+      <w:r>
+        <w:rPr>
+          <w:rFonts w:eastAsiaTheme="minorEastAsia"/>
+        </w:rPr>
+        <w:t>.</w:t>
+      </w:r>
+      <w:r>
+        <w:rPr>
+          <w:rFonts w:eastAsiaTheme="minorEastAsia"/>
+        </w:rPr>
+        <w:t xml:space="preserve"> Alternative models, to the base case model listed in Table 2 are based on assumptions related to the choice of environmental covariates, aggregation of size classes and survey data, </w:t>
       </w:r>
     </w:p>
     <w:p>
@@ -5868,7 +6290,7 @@
         <w:fldChar w:fldCharType="begin"/>
       </w:r>
       <w:r>
-        <w:instrText xml:space="preserve"> ADDIN ZOTERO_ITEM CSL_CITATION {"citationID":"SRwwbLET","properties":{"formattedCitation":"(Kristensen et al. 2015)","plainCitation":"(Kristensen et al. 2015)","noteIndex":0},"citationItems":[{"id":1501,"uris":["http://zotero.org/users/3830350/items/BSKPXXC5"],"uri":["http://zotero.org/users/3830350/items/BSKPXXC5"],"itemData":{"id":1501,"type":"article-journal","container-title":"arXiv preprint arXiv:1509.00660","source":"Google Scholar","title":"TMB: automatic differentiation and Laplace approximation","title-short":"TMB","URL":"https://arxiv.org/abs/1509.00660","author":[{"family":"Kristensen","given":"Kasper"},{"family":"Nielsen","given":"Anders"},{"family":"Berg","given":"Casper W."},{"family":"Skaug","given":"Hans"},{"family":"Bell","given":"Brad"}],"accessed":{"date-parts":[["2017",5,3]]},"issued":{"date-parts":[["2015"]]}}}],"schema":"https://github.com/citation-style-language/schema/raw/master/csl-citation.json"} </w:instrText>
+        <w:instrText xml:space="preserve"> ADDIN ZOTERO_ITEM CSL_CITATION {"citationID":"SRwwbLET","properties":{"formattedCitation":"(Kristensen et al. 2015)","plainCitation":"(Kristensen et al. 2015)","dontUpdate":true,"noteIndex":0},"citationItems":[{"id":"etCoJmTM/9GOLW08C","uris":["http://zotero.org/users/3830350/items/BSKPXXC5"],"uri":["http://zotero.org/users/3830350/items/BSKPXXC5"],"itemData":{"id":1501,"type":"article-journal","container-title":"arXiv preprint arXiv:1509.00660","source":"Google Scholar","title":"TMB: automatic differentiation and Laplace approximation","title-short":"TMB","URL":"https://arxiv.org/abs/1509.00660","author":[{"family":"Kristensen","given":"Kasper"},{"family":"Nielsen","given":"Anders"},{"family":"Berg","given":"Casper W."},{"family":"Skaug","given":"Hans"},{"family":"Bell","given":"Brad"}],"accessed":{"date-parts":[["2017",5,3]]},"issued":{"date-parts":[["2015"]]}}}],"schema":"https://github.com/citation-style-language/schema/raw/master/csl-citation.json"} </w:instrText>
       </w:r>
       <w:r>
         <w:fldChar w:fldCharType="separate"/>
@@ -6003,7 +6425,6 @@
         <w:rPr>
           <w:rFonts w:eastAsiaTheme="minorEastAsia"/>
         </w:rPr>
-        <w:lastRenderedPageBreak/>
         <w:t xml:space="preserve">We were able to fit </w:t>
       </w:r>
       <w:proofErr w:type="spellStart"/>
@@ -6075,6 +6496,11 @@
           <w:rFonts w:eastAsiaTheme="minorEastAsia"/>
         </w:rPr>
         <w:instrText xml:space="preserve"> REF _Ref40956086 \h </w:instrText>
+      </w:r>
+      <w:r>
+        <w:rPr>
+          <w:rFonts w:eastAsiaTheme="minorEastAsia"/>
+        </w:rPr>
       </w:r>
       <w:r>
         <w:rPr>
@@ -6182,7 +6608,14 @@
         <w:rPr>
           <w:rFonts w:eastAsiaTheme="minorEastAsia"/>
         </w:rPr>
-        <w:t xml:space="preserve"> Despite increase catches for the commercial and survey catches in Oregon and Washington during the last 22 years, results from the model fit </w:t>
+        <w:t xml:space="preserve"> Despite increase catches for the commercial and survey catches in Oregon and Washington during the last 22 years, </w:t>
+      </w:r>
+      <w:r>
+        <w:rPr>
+          <w:rFonts w:eastAsiaTheme="minorEastAsia"/>
+        </w:rPr>
+        <w:lastRenderedPageBreak/>
+        <w:t xml:space="preserve">results from the model fit </w:t>
       </w:r>
       <w:r>
         <w:rPr>
@@ -6280,45 +6713,19 @@
         <w:rPr>
           <w:rFonts w:eastAsiaTheme="minorEastAsia"/>
         </w:rPr>
-        <w:fldChar w:fldCharType="begin"/>
-      </w:r>
-      <w:r>
-        <w:rPr>
-          <w:rFonts w:eastAsiaTheme="minorEastAsia"/>
-        </w:rPr>
-        <w:instrText xml:space="preserve"> REF _Ref40956707 \h </w:instrText>
-      </w:r>
-      <w:r>
-        <w:rPr>
-          <w:rFonts w:eastAsiaTheme="minorEastAsia"/>
-        </w:rPr>
-      </w:r>
-      <w:r>
-        <w:rPr>
-          <w:rFonts w:eastAsiaTheme="minorEastAsia"/>
-        </w:rPr>
-        <w:fldChar w:fldCharType="separate"/>
-      </w:r>
-      <w:r>
-        <w:t xml:space="preserve">Figure </w:t>
-      </w:r>
-      <w:r>
-        <w:rPr>
-          <w:noProof/>
-        </w:rPr>
-        <w:t>4</w:t>
-      </w:r>
-      <w:r>
-        <w:rPr>
-          <w:rFonts w:eastAsiaTheme="minorEastAsia"/>
-        </w:rPr>
-        <w:fldChar w:fldCharType="end"/>
-      </w:r>
-      <w:r>
-        <w:rPr>
-          <w:rFonts w:eastAsiaTheme="minorEastAsia"/>
-        </w:rPr>
-        <w:t xml:space="preserve">; however, there has been little north-south or east-west trend over time. </w:t>
+        <w:t>; however, there has been little north-south or east-west trend</w:t>
+      </w:r>
+      <w:r>
+        <w:rPr>
+          <w:rFonts w:eastAsiaTheme="minorEastAsia"/>
+        </w:rPr>
+        <w:t>s</w:t>
+      </w:r>
+      <w:r>
+        <w:rPr>
+          <w:rFonts w:eastAsiaTheme="minorEastAsia"/>
+        </w:rPr>
+        <w:t xml:space="preserve"> over time. </w:t>
       </w:r>
       <w:r>
         <w:rPr>
@@ -8590,7 +8997,7 @@
           <w:rFonts w:eastAsiaTheme="minorEastAsia"/>
         </w:rPr>
       </w:pPr>
-      <w:bookmarkStart w:id="3" w:name="_Ref40910725"/>
+      <w:bookmarkStart w:id="4" w:name="_Ref40910725"/>
       <w:r>
         <w:lastRenderedPageBreak/>
         <w:t xml:space="preserve">Table </w:t>
@@ -8603,7 +9010,7 @@
           <w:t>2</w:t>
         </w:r>
       </w:fldSimple>
-      <w:bookmarkEnd w:id="3"/>
+      <w:bookmarkEnd w:id="4"/>
       <w:r>
         <w:t xml:space="preserve">. </w:t>
       </w:r>
@@ -9204,6 +9611,13 @@
               </w:rPr>
               <w:t>The full model has spatial and spatiotemporal process for the encounter probability and positive catches</w:t>
             </w:r>
+            <w:r>
+              <w:rPr>
+                <w:sz w:val="20"/>
+                <w:szCs w:val="20"/>
+              </w:rPr>
+              <w:t>. See step 6, for multivariate model.</w:t>
+            </w:r>
           </w:p>
         </w:tc>
         <w:tc>
@@ -9232,7 +9646,44 @@
                 <w:sz w:val="20"/>
                 <w:szCs w:val="20"/>
               </w:rPr>
-              <w:t xml:space="preserve"> = c("Omega1" = 1, "Epsilon1" = 1, "Omega2" = 1, "Epsilon2" = 1)</w:t>
+              <w:t xml:space="preserve"> </w:t>
+            </w:r>
+            <w:r>
+              <w:rPr>
+                <w:sz w:val="20"/>
+                <w:szCs w:val="20"/>
+              </w:rPr>
+              <w:t>&lt;-</w:t>
+            </w:r>
+            <w:r>
+              <w:rPr>
+                <w:sz w:val="20"/>
+                <w:szCs w:val="20"/>
+              </w:rPr>
+              <w:t xml:space="preserve"> c("Omega1" = 1, "Epsilon1" = 1, "Omega2" = 1, "Epsilon2" = 1)</w:t>
+            </w:r>
+            <w:r>
+              <w:rPr>
+                <w:sz w:val="20"/>
+                <w:szCs w:val="20"/>
+              </w:rPr>
+              <w:t xml:space="preserve"> </w:t>
+            </w:r>
+          </w:p>
+          <w:p>
+            <w:pPr>
+              <w:spacing w:line="240" w:lineRule="auto"/>
+              <w:rPr>
+                <w:sz w:val="20"/>
+                <w:szCs w:val="20"/>
+              </w:rPr>
+            </w:pPr>
+            <w:r>
+              <w:rPr>
+                <w:sz w:val="20"/>
+                <w:szCs w:val="20"/>
+              </w:rPr>
+              <w:t>This implies spatial and spatiotemporal covariance for the encounter and positive catches.</w:t>
             </w:r>
           </w:p>
         </w:tc>
@@ -9288,7 +9739,21 @@
                 <w:sz w:val="20"/>
                 <w:szCs w:val="20"/>
               </w:rPr>
-              <w:t xml:space="preserve">We used a “mesh” grid, with 200 nodes, and assume geometric anisotropy </w:t>
+              <w:t>We used a “mesh” grid, with 200 nodes, and assume geometric anisotropy</w:t>
+            </w:r>
+            <w:r>
+              <w:rPr>
+                <w:sz w:val="20"/>
+                <w:szCs w:val="20"/>
+              </w:rPr>
+              <w:t xml:space="preserve"> – east/west and north/south deviates are not symmetric.</w:t>
+            </w:r>
+            <w:r>
+              <w:rPr>
+                <w:sz w:val="20"/>
+                <w:szCs w:val="20"/>
+              </w:rPr>
+              <w:t xml:space="preserve"> </w:t>
             </w:r>
           </w:p>
         </w:tc>
@@ -9452,6 +9917,13 @@
               </w:rPr>
               <w:t>We evaluate a full rank model where each length category has its own covariance matrix</w:t>
             </w:r>
+            <w:r>
+              <w:rPr>
+                <w:sz w:val="20"/>
+                <w:szCs w:val="20"/>
+              </w:rPr>
+              <w:t>. The “2” represents separate spatiotemporal process for the two size categories.</w:t>
+            </w:r>
           </w:p>
         </w:tc>
         <w:tc>
@@ -9536,7 +10008,42 @@
                 <w:sz w:val="20"/>
                 <w:szCs w:val="20"/>
               </w:rPr>
-              <w:t>We do not assumed any temporal correlation in the intercepts or spatiotemporal processes</w:t>
+              <w:t xml:space="preserve">We </w:t>
+            </w:r>
+            <w:r>
+              <w:rPr>
+                <w:sz w:val="20"/>
+                <w:szCs w:val="20"/>
+              </w:rPr>
+              <w:t xml:space="preserve">test whether there is “1” or is not “0” temporal </w:t>
+            </w:r>
+            <w:r>
+              <w:rPr>
+                <w:sz w:val="20"/>
+                <w:szCs w:val="20"/>
+              </w:rPr>
+              <w:t>correlation</w:t>
+            </w:r>
+            <w:r>
+              <w:rPr>
+                <w:sz w:val="20"/>
+                <w:szCs w:val="20"/>
+              </w:rPr>
+              <w:t>s</w:t>
+            </w:r>
+            <w:r>
+              <w:rPr>
+                <w:sz w:val="20"/>
+                <w:szCs w:val="20"/>
+              </w:rPr>
+              <w:t xml:space="preserve"> in the intercepts or spatiotemporal processes</w:t>
+            </w:r>
+            <w:r>
+              <w:rPr>
+                <w:sz w:val="20"/>
+                <w:szCs w:val="20"/>
+              </w:rPr>
+              <w:t>. Default is not temporal correlation.</w:t>
             </w:r>
           </w:p>
         </w:tc>
@@ -9815,7 +10322,45 @@
                 <w:sz w:val="20"/>
                 <w:szCs w:val="20"/>
               </w:rPr>
-              <w:t>Distance towed</w:t>
+              <w:t>Area</w:t>
+            </w:r>
+            <w:r>
+              <w:rPr>
+                <w:sz w:val="20"/>
+                <w:szCs w:val="20"/>
+              </w:rPr>
+              <w:t xml:space="preserve"> towed</w:t>
+            </w:r>
+            <w:r>
+              <w:rPr>
+                <w:sz w:val="20"/>
+                <w:szCs w:val="20"/>
+              </w:rPr>
+              <w:t xml:space="preserve">, distance towed for the </w:t>
+            </w:r>
+            <w:proofErr w:type="spellStart"/>
+            <w:r>
+              <w:rPr>
+                <w:sz w:val="20"/>
+                <w:szCs w:val="20"/>
+              </w:rPr>
+              <w:t>i</w:t>
+            </w:r>
+            <w:r>
+              <w:rPr>
+                <w:sz w:val="20"/>
+                <w:szCs w:val="20"/>
+                <w:vertAlign w:val="superscript"/>
+              </w:rPr>
+              <w:t>th</w:t>
+            </w:r>
+            <w:proofErr w:type="spellEnd"/>
+            <w:r>
+              <w:rPr>
+                <w:sz w:val="20"/>
+                <w:szCs w:val="20"/>
+              </w:rPr>
+              <w:t xml:space="preserve"> sample times the width of the net – 0.085km </w:t>
             </w:r>
           </w:p>
         </w:tc>
@@ -9935,7 +10480,14 @@
                 <w:sz w:val="20"/>
                 <w:szCs w:val="20"/>
               </w:rPr>
-              <w:t>We do not include any vessel effects</w:t>
+              <w:t>There is only a single vessel for each survey; therefore, w</w:t>
+            </w:r>
+            <w:r>
+              <w:rPr>
+                <w:sz w:val="20"/>
+                <w:szCs w:val="20"/>
+              </w:rPr>
+              <w:t>e do not include any vessel effects</w:t>
             </w:r>
           </w:p>
         </w:tc>
@@ -9992,6 +10544,7 @@
                 <w:sz w:val="20"/>
                 <w:szCs w:val="20"/>
               </w:rPr>
+              <w:lastRenderedPageBreak/>
               <w:t xml:space="preserve">12) </w:t>
             </w:r>
             <w:r>
@@ -10291,7 +10844,6 @@
                 <w:sz w:val="20"/>
                 <w:szCs w:val="20"/>
               </w:rPr>
-              <w:lastRenderedPageBreak/>
               <w:t xml:space="preserve">            ,</w:t>
             </w:r>
             <w:proofErr w:type="spellStart"/>
@@ -10431,7 +10983,6 @@
                 <w:sz w:val="20"/>
                 <w:szCs w:val="20"/>
               </w:rPr>
-              <w:lastRenderedPageBreak/>
               <w:t xml:space="preserve">14) </w:t>
             </w:r>
             <w:r>
@@ -10683,7 +11234,7 @@
       <w:pPr>
         <w:pStyle w:val="Caption"/>
       </w:pPr>
-      <w:bookmarkStart w:id="4" w:name="_Ref40963096"/>
+      <w:bookmarkStart w:id="5" w:name="_Ref40963096"/>
       <w:r>
         <w:t xml:space="preserve">Figure </w:t>
       </w:r>
@@ -10695,7 +11246,7 @@
           <w:t>1</w:t>
         </w:r>
       </w:fldSimple>
-      <w:bookmarkEnd w:id="4"/>
+      <w:bookmarkEnd w:id="5"/>
       <w:r>
         <w:t>. Location of samples for the 22 year data set. (We should probably color code by survey).</w:t>
       </w:r>
@@ -10768,38 +11319,19 @@
       <w:r>
         <w:t xml:space="preserve">Figure </w:t>
       </w:r>
-      <w:r>
-        <w:fldChar w:fldCharType="begin"/>
-      </w:r>
-      <w:r>
-        <w:instrText xml:space="preserve"> SEQ Figure \* ARABIC </w:instrText>
-      </w:r>
-      <w:r>
-        <w:fldChar w:fldCharType="separate"/>
-      </w:r>
-      <w:r>
-        <w:rPr>
-          <w:noProof/>
-        </w:rPr>
-        <w:t>2</w:t>
-      </w:r>
-      <w:r>
-        <w:fldChar w:fldCharType="end"/>
-      </w:r>
+      <w:fldSimple w:instr=" SEQ Figure \* ARABIC ">
+        <w:r>
+          <w:rPr>
+            <w:noProof/>
+          </w:rPr>
+          <w:t>2</w:t>
+        </w:r>
+      </w:fldSimple>
       <w:r>
         <w:t>.</w:t>
       </w:r>
       <w:r>
-        <w:t xml:space="preserve"> </w:t>
-      </w:r>
-      <w:r>
-        <w:t xml:space="preserve">Estimated </w:t>
-      </w:r>
-      <w:r>
-        <w:t xml:space="preserve">encounter probabilities for </w:t>
-      </w:r>
-      <w:r>
-        <w:t>small (</w:t>
+        <w:t xml:space="preserve"> Estimated encounter probabilities for small (</w:t>
       </w:r>
       <m:oMath>
         <m:r>
@@ -10883,7 +11415,7 @@
       <w:pPr>
         <w:pStyle w:val="Caption"/>
       </w:pPr>
-      <w:bookmarkStart w:id="5" w:name="_Ref40956082"/>
+      <w:bookmarkStart w:id="6" w:name="_Ref40956082"/>
       <w:r>
         <w:t xml:space="preserve">Figure </w:t>
       </w:r>
@@ -10895,7 +11427,7 @@
           <w:t>3</w:t>
         </w:r>
       </w:fldSimple>
-      <w:bookmarkEnd w:id="5"/>
+      <w:bookmarkEnd w:id="6"/>
       <w:r>
         <w:t>. Estimate</w:t>
       </w:r>
@@ -11030,7 +11562,7 @@
       <w:pPr>
         <w:pStyle w:val="Caption"/>
       </w:pPr>
-      <w:bookmarkStart w:id="6" w:name="_Ref40956707"/>
+      <w:bookmarkStart w:id="7" w:name="_Ref40956707"/>
       <w:r>
         <w:t xml:space="preserve">Figure </w:t>
       </w:r>
@@ -11042,30 +11574,12 @@
           <w:t>4</w:t>
         </w:r>
       </w:fldSimple>
-      <w:bookmarkEnd w:id="6"/>
+      <w:bookmarkEnd w:id="7"/>
       <w:r>
         <w:t xml:space="preserve">. </w:t>
       </w:r>
       <w:r>
-        <w:t xml:space="preserve">Estimated temporal easting (left panel, larger values more easterly) and northing </w:t>
-      </w:r>
-      <w:r>
-        <w:t>(</w:t>
-      </w:r>
-      <w:r>
-        <w:t xml:space="preserve">right </w:t>
-      </w:r>
-      <w:r>
-        <w:t xml:space="preserve">panel, larger values more </w:t>
-      </w:r>
-      <w:r>
-        <w:t>northerly</w:t>
-      </w:r>
-      <w:r>
-        <w:t>)</w:t>
-      </w:r>
-      <w:r>
-        <w:t xml:space="preserve"> shifts in the c</w:t>
+        <w:t>Estimated temporal easting (left panel, larger values more easterly) and northing (right panel, larger values more northerly) shifts in the c</w:t>
       </w:r>
       <w:r>
         <w:t xml:space="preserve">enter of gravity </w:t>
@@ -11074,12 +11588,7 @@
         <w:t xml:space="preserve">of the distribution </w:t>
       </w:r>
       <w:r>
-        <w:t>for small and large s</w:t>
-      </w:r>
-      <w:bookmarkStart w:id="7" w:name="_GoBack"/>
-      <w:bookmarkEnd w:id="7"/>
-      <w:r>
-        <w:t xml:space="preserve">quid collected during fisheries independent surveys </w:t>
+        <w:t xml:space="preserve">for small and large squid collected during fisheries independent surveys </w:t>
       </w:r>
       <w:r>
         <w:t xml:space="preserve">conducted </w:t>
@@ -12237,7 +12746,6 @@
   <w:style w:type="character" w:default="1" w:styleId="DefaultParagraphFont">
     <w:name w:val="Default Paragraph Font"/>
     <w:uiPriority w:val="1"/>
-    <w:semiHidden/>
     <w:unhideWhenUsed/>
   </w:style>
   <w:style w:type="table" w:default="1" w:styleId="TableNormal">
@@ -12610,7 +13118,7 @@
 </file>
 
 <file path=customXml/itemProps1.xml><?xml version="1.0" encoding="utf-8"?>
-<ds:datastoreItem xmlns:ds="http://schemas.openxmlformats.org/officeDocument/2006/customXml" ds:itemID="{48C3F796-EC46-422D-BD7B-1CF4760647A4}">
+<ds:datastoreItem xmlns:ds="http://schemas.openxmlformats.org/officeDocument/2006/customXml" ds:itemID="{EA5FA803-EB18-44A9-B998-0DCF7AD18340}">
   <ds:schemaRefs>
     <ds:schemaRef ds:uri="http://schemas.openxmlformats.org/officeDocument/2006/bibliography"/>
   </ds:schemaRefs>

</xml_diff>

<commit_message>
Updated paper and R wrapper.
</commit_message>
<xml_diff>
--- a/Estimating shifts in squid distribution.docx
+++ b/Estimating shifts in squid distribution.docx
@@ -48,10 +48,7 @@
         <w:t xml:space="preserve"> and from 2010 to 2016 </w:t>
       </w:r>
       <w:r>
-        <w:t xml:space="preserve">for the </w:t>
-      </w:r>
-      <w:r>
-        <w:t xml:space="preserve">Southwest Fisheries Science Center (SWFSC) </w:t>
+        <w:t xml:space="preserve">for the Southwest Fisheries Science Center (SWFSC) </w:t>
       </w:r>
       <w:r>
         <w:t>(</w:t>
@@ -164,21 +161,7 @@
         <w:rPr>
           <w:rFonts w:cs="Times New Roman"/>
         </w:rPr>
-        <w:t>(</w:t>
-      </w:r>
-      <w:proofErr w:type="spellStart"/>
-      <w:r>
-        <w:rPr>
-          <w:rFonts w:cs="Times New Roman"/>
-        </w:rPr>
-        <w:t>Brodeur</w:t>
-      </w:r>
-      <w:proofErr w:type="spellEnd"/>
-      <w:r>
-        <w:rPr>
-          <w:rFonts w:cs="Times New Roman"/>
-        </w:rPr>
-        <w:t xml:space="preserve"> et al., 2005; Emmett et al., 2006; Harding et al., 2011)</w:t>
+        <w:t>(Brodeur et al., 2005; Emmett et al., 2006; Harding et al., 2011)</w:t>
       </w:r>
       <w:r>
         <w:fldChar w:fldCharType="end"/>
@@ -238,19 +221,7 @@
         <w:t>of squid</w:t>
       </w:r>
       <w:r>
-        <w:t xml:space="preserve"> w</w:t>
-      </w:r>
-      <w:r>
-        <w:t>hen catches exceed</w:t>
-      </w:r>
-      <w:r>
-        <w:t xml:space="preserve">ed the science </w:t>
-      </w:r>
-      <w:r>
-        <w:t>crew</w:t>
-      </w:r>
-      <w:r>
-        <w:t>’s capacity to finish processing fish between trawls</w:t>
+        <w:t xml:space="preserve"> when catches exceeded the science crew’s capacity to finish processing fish between trawls</w:t>
       </w:r>
       <w:r>
         <w:t xml:space="preserve">. </w:t>
@@ -1585,27 +1556,14 @@
       <w:r>
         <w:t xml:space="preserve">Equation </w:t>
       </w:r>
-      <w:r>
-        <w:fldChar w:fldCharType="begin"/>
-      </w:r>
-      <w:r>
-        <w:instrText xml:space="preserve"> SEQ Equation \* ARABIC </w:instrText>
-      </w:r>
-      <w:r>
-        <w:fldChar w:fldCharType="separate"/>
-      </w:r>
-      <w:r>
-        <w:rPr>
-          <w:noProof/>
-        </w:rPr>
-        <w:t>2</w:t>
-      </w:r>
-      <w:r>
-        <w:rPr>
-          <w:noProof/>
-        </w:rPr>
-        <w:fldChar w:fldCharType="end"/>
-      </w:r>
+      <w:fldSimple w:instr=" SEQ Equation \* ARABIC ">
+        <w:r>
+          <w:rPr>
+            <w:noProof/>
+          </w:rPr>
+          <w:t>2</w:t>
+        </w:r>
+      </w:fldSimple>
       <w:bookmarkEnd w:id="1"/>
       <w:r>
         <w:t>.</w:t>
@@ -2763,27 +2721,14 @@
       <w:r>
         <w:t xml:space="preserve">Equation </w:t>
       </w:r>
-      <w:r>
-        <w:fldChar w:fldCharType="begin"/>
-      </w:r>
-      <w:r>
-        <w:instrText xml:space="preserve"> SEQ Equation \* ARABIC </w:instrText>
-      </w:r>
-      <w:r>
-        <w:fldChar w:fldCharType="separate"/>
-      </w:r>
-      <w:r>
-        <w:rPr>
-          <w:noProof/>
-        </w:rPr>
-        <w:t>3</w:t>
-      </w:r>
-      <w:r>
-        <w:rPr>
-          <w:noProof/>
-        </w:rPr>
-        <w:fldChar w:fldCharType="end"/>
-      </w:r>
+      <w:fldSimple w:instr=" SEQ Equation \* ARABIC ">
+        <w:r>
+          <w:rPr>
+            <w:noProof/>
+          </w:rPr>
+          <w:t>3</w:t>
+        </w:r>
+      </w:fldSimple>
       <w:bookmarkEnd w:id="2"/>
       <w:r>
         <w:t>.</w:t>
@@ -4188,9 +4133,15 @@
         <w:rPr>
           <w:rFonts w:eastAsiaTheme="minorEastAsia"/>
         </w:rPr>
-        <w:t xml:space="preserve"> for the i</w:t>
+        <w:t xml:space="preserve"> for the </w:t>
       </w:r>
       <w:proofErr w:type="spellStart"/>
+      <w:r>
+        <w:rPr>
+          <w:rFonts w:eastAsiaTheme="minorEastAsia"/>
+        </w:rPr>
+        <w:t>i</w:t>
+      </w:r>
       <w:r>
         <w:rPr>
           <w:rFonts w:eastAsiaTheme="minorEastAsia"/>
@@ -5713,7 +5664,19 @@
         <w:rPr>
           <w:rFonts w:eastAsiaTheme="minorEastAsia"/>
         </w:rPr>
-        <w:t xml:space="preserve">length bins are correlated in space, and the </w:t>
+        <w:t>length bins are correlated in space</w:t>
+      </w:r>
+      <w:r>
+        <w:rPr>
+          <w:rFonts w:eastAsiaTheme="minorEastAsia"/>
+        </w:rPr>
+        <w:t>. T</w:t>
+      </w:r>
+      <w:r>
+        <w:rPr>
+          <w:rFonts w:eastAsiaTheme="minorEastAsia"/>
+        </w:rPr>
+        <w:t xml:space="preserve">he </w:t>
       </w:r>
       <w:r>
         <w:rPr>
@@ -5973,25 +5936,38 @@
         <w:rPr>
           <w:rFonts w:eastAsiaTheme="minorEastAsia"/>
         </w:rPr>
-        <w:t xml:space="preserve"> Catchability covariates are different from density covariates. Density covariates are observed at every location in every year and are useful for extrapolation and forecasting. The catchability covariates are anything that could affect catch rates but not density. In our case, we have data on the temperature, chlorophyll a concentrations, and salinity </w:t>
-      </w:r>
-      <w:r>
-        <w:rPr>
-          <w:rFonts w:eastAsiaTheme="minorEastAsia"/>
-        </w:rPr>
-        <w:t xml:space="preserve">at a </w:t>
-      </w:r>
-      <w:r>
-        <w:rPr>
-          <w:rFonts w:eastAsiaTheme="minorEastAsia"/>
-        </w:rPr>
-        <w:t xml:space="preserve">depth </w:t>
-      </w:r>
-      <w:r>
-        <w:rPr>
-          <w:rFonts w:eastAsiaTheme="minorEastAsia"/>
-        </w:rPr>
-        <w:t xml:space="preserve">of 3m; </w:t>
+        <w:t xml:space="preserve"> Catchability covariates are different from density covariates</w:t>
+      </w:r>
+      <w:r>
+        <w:rPr>
+          <w:rFonts w:eastAsiaTheme="minorEastAsia"/>
+        </w:rPr>
+        <w:t>: d</w:t>
+      </w:r>
+      <w:r>
+        <w:rPr>
+          <w:rFonts w:eastAsiaTheme="minorEastAsia"/>
+        </w:rPr>
+        <w:t>ensity covariates are observed at every location in every year and are useful for</w:t>
+      </w:r>
+      <w:r>
+        <w:rPr>
+          <w:rFonts w:eastAsiaTheme="minorEastAsia"/>
+        </w:rPr>
+        <w:t xml:space="preserve"> extrapolation and forecasting which are not related to our analysis at this time. </w:t>
+      </w:r>
+      <w:r>
+        <w:rPr>
+          <w:rFonts w:eastAsiaTheme="minorEastAsia"/>
+        </w:rPr>
+        <w:t xml:space="preserve">The catchability covariates are anything that could affect catch rates but not density. In our case, we have data on the temperature, chlorophyll a concentrations, and salinity </w:t>
+      </w:r>
+      <w:r>
+        <w:rPr>
+          <w:rFonts w:eastAsiaTheme="minorEastAsia"/>
+        </w:rPr>
+        <w:lastRenderedPageBreak/>
+        <w:t xml:space="preserve">at a depth of 3m; </w:t>
       </w:r>
       <w:r>
         <w:rPr>
@@ -6003,14 +5979,7 @@
         <w:rPr>
           <w:rFonts w:eastAsiaTheme="minorEastAsia"/>
         </w:rPr>
-        <w:t xml:space="preserve">these covariates </w:t>
-      </w:r>
-      <w:r>
-        <w:rPr>
-          <w:rFonts w:eastAsiaTheme="minorEastAsia"/>
-        </w:rPr>
-        <w:lastRenderedPageBreak/>
-        <w:t xml:space="preserve">could </w:t>
+        <w:t xml:space="preserve">these covariates could </w:t>
       </w:r>
       <w:r>
         <w:rPr>
@@ -6090,15 +6059,7 @@
         <w:rPr>
           <w:rFonts w:eastAsiaTheme="minorEastAsia"/>
         </w:rPr>
-        <w:t xml:space="preserve">to partition the sources of variability in the catches based on the fixed effects associated with the biological </w:t>
-      </w:r>
-      <w:bookmarkStart w:id="3" w:name="_GoBack"/>
-      <w:bookmarkEnd w:id="3"/>
-      <w:r>
-        <w:rPr>
-          <w:rFonts w:eastAsiaTheme="minorEastAsia"/>
-        </w:rPr>
-        <w:t xml:space="preserve">and environmental covariates, and random </w:t>
+        <w:t xml:space="preserve">to partition the sources of variability in the catches based on the fixed effects associated with the biological and environmental covariates, and random </w:t>
       </w:r>
       <w:r>
         <w:rPr>
@@ -6304,13 +6265,8 @@
         </w:rPr>
         <w:t xml:space="preserve">TMB package; </w:t>
       </w:r>
-      <w:proofErr w:type="spellStart"/>
-      <w:r>
-        <w:t>Kristensen</w:t>
-      </w:r>
-      <w:proofErr w:type="spellEnd"/>
-      <w:r>
-        <w:t xml:space="preserve"> et al. 2015)</w:t>
+      <w:r>
+        <w:t>Kristensen et al. 2015)</w:t>
       </w:r>
       <w:r>
         <w:fldChar w:fldCharType="end"/>
@@ -8457,6 +8413,7 @@
           </w:p>
         </w:tc>
       </w:tr>
+      <w:bookmarkStart w:id="3" w:name="_GoBack"/>
       <w:tr>
         <w:trPr>
           <w:trHeight w:val="604"/>
@@ -8667,6 +8624,7 @@
           </w:p>
         </w:tc>
       </w:tr>
+      <w:bookmarkEnd w:id="3"/>
       <w:tr>
         <w:trPr>
           <w:trHeight w:val="604"/>
@@ -9156,7 +9114,14 @@
                 <w:sz w:val="20"/>
                 <w:szCs w:val="20"/>
               </w:rPr>
-              <w:t>We use the west coast of the US from San Francisco Bay to the northern tip of Washington State. We divide the coast into four strata, with ‘</w:t>
+              <w:t>T</w:t>
+            </w:r>
+            <w:r>
+              <w:rPr>
+                <w:sz w:val="20"/>
+                <w:szCs w:val="20"/>
+              </w:rPr>
+              <w:t>he west coast of the US from San Francisco Bay to the northern tip of Washington State. We divide the coast into four strata, with ‘</w:t>
             </w:r>
             <w:proofErr w:type="spellStart"/>
             <w:r>
@@ -9384,10 +9349,11 @@
             </w:pPr>
             <w:r>
               <w:rPr>
-                <w:sz w:val="20"/>
-                <w:szCs w:val="20"/>
-              </w:rPr>
-              <w:t xml:space="preserve">We included two size categories, </w:t>
+                <w:rFonts w:eastAsiaTheme="minorEastAsia"/>
+                <w:sz w:val="20"/>
+                <w:szCs w:val="20"/>
+              </w:rPr>
+              <w:t xml:space="preserve">a single size class, or two size classes </w:t>
             </w:r>
             <m:oMath>
               <m:r>
@@ -9417,6 +9383,14 @@
                 <m:t>&gt;80</m:t>
               </m:r>
             </m:oMath>
+            <w:r>
+              <w:rPr>
+                <w:rFonts w:eastAsiaTheme="minorEastAsia"/>
+                <w:sz w:val="20"/>
+                <w:szCs w:val="20"/>
+              </w:rPr>
+              <w:t>, or</w:t>
+            </w:r>
           </w:p>
         </w:tc>
         <w:tc>
@@ -9512,7 +9486,28 @@
                 <w:sz w:val="20"/>
                 <w:szCs w:val="20"/>
               </w:rPr>
-              <w:t>The data are the number of squid captured.</w:t>
+              <w:t>T</w:t>
+            </w:r>
+            <w:r>
+              <w:rPr>
+                <w:sz w:val="20"/>
+                <w:szCs w:val="20"/>
+              </w:rPr>
+              <w:t xml:space="preserve">he </w:t>
+            </w:r>
+            <w:r>
+              <w:rPr>
+                <w:sz w:val="20"/>
+                <w:szCs w:val="20"/>
+              </w:rPr>
+              <w:t xml:space="preserve">extrapolated </w:t>
+            </w:r>
+            <w:r>
+              <w:rPr>
+                <w:sz w:val="20"/>
+                <w:szCs w:val="20"/>
+              </w:rPr>
+              <w:t>number of squid captured.</w:t>
             </w:r>
           </w:p>
         </w:tc>
@@ -9616,6 +9611,13 @@
                 <w:sz w:val="20"/>
                 <w:szCs w:val="20"/>
               </w:rPr>
+              <w:t xml:space="preserve"> for each size category</w:t>
+            </w:r>
+            <w:r>
+              <w:rPr>
+                <w:sz w:val="20"/>
+                <w:szCs w:val="20"/>
+              </w:rPr>
               <w:t>. See step 6, for multivariate model.</w:t>
             </w:r>
           </w:p>
@@ -9660,7 +9662,14 @@
                 <w:sz w:val="20"/>
                 <w:szCs w:val="20"/>
               </w:rPr>
-              <w:t xml:space="preserve"> c("Omega1" = 1, "Epsilon1" = 1, "Omega2" = 1, "Epsilon2" = 1)</w:t>
+              <w:t xml:space="preserve"> c("Omega1" = 2, "Epsilon1" = 2, "Omega2" = 2, "Epsilon2" = 2</w:t>
+            </w:r>
+            <w:r>
+              <w:rPr>
+                <w:sz w:val="20"/>
+                <w:szCs w:val="20"/>
+              </w:rPr>
+              <w:t>)</w:t>
             </w:r>
             <w:r>
               <w:rPr>
@@ -9678,13 +9687,6 @@
                 <w:szCs w:val="20"/>
               </w:rPr>
             </w:pPr>
-            <w:r>
-              <w:rPr>
-                <w:sz w:val="20"/>
-                <w:szCs w:val="20"/>
-              </w:rPr>
-              <w:t>This implies spatial and spatiotemporal covariance for the encounter and positive catches.</w:t>
-            </w:r>
           </w:p>
         </w:tc>
       </w:tr>
@@ -10426,6 +10428,7 @@
                 <w:sz w:val="20"/>
                 <w:szCs w:val="20"/>
               </w:rPr>
+              <w:lastRenderedPageBreak/>
               <w:t xml:space="preserve">11) </w:t>
             </w:r>
             <w:r>
@@ -10544,7 +10547,6 @@
                 <w:sz w:val="20"/>
                 <w:szCs w:val="20"/>
               </w:rPr>
-              <w:lastRenderedPageBreak/>
               <w:t xml:space="preserve">12) </w:t>
             </w:r>
             <w:r>
@@ -11147,6 +11149,507 @@
         <w:t>. Model selection criteria for the different model combinations.</w:t>
       </w:r>
     </w:p>
+    <w:tbl>
+      <w:tblPr>
+        <w:tblStyle w:val="TableGrid"/>
+        <w:tblW w:w="0" w:type="auto"/>
+        <w:tblLook w:val="04A0" w:firstRow="1" w:lastRow="0" w:firstColumn="1" w:lastColumn="0" w:noHBand="0" w:noVBand="1"/>
+      </w:tblPr>
+      <w:tblGrid>
+        <w:gridCol w:w="1030"/>
+        <w:gridCol w:w="1023"/>
+        <w:gridCol w:w="1034"/>
+        <w:gridCol w:w="1213"/>
+        <w:gridCol w:w="1010"/>
+        <w:gridCol w:w="1010"/>
+        <w:gridCol w:w="1010"/>
+        <w:gridCol w:w="1010"/>
+        <w:gridCol w:w="1010"/>
+      </w:tblGrid>
+      <w:tr>
+        <w:tc>
+          <w:tcPr>
+            <w:tcW w:w="1038" w:type="dxa"/>
+          </w:tcPr>
+          <w:p>
+            <w:pPr>
+              <w:spacing w:line="259" w:lineRule="auto"/>
+            </w:pPr>
+            <w:r>
+              <w:t>Model</w:t>
+            </w:r>
+          </w:p>
+        </w:tc>
+        <w:tc>
+          <w:tcPr>
+            <w:tcW w:w="1039" w:type="dxa"/>
+          </w:tcPr>
+          <w:p>
+            <w:pPr>
+              <w:spacing w:line="259" w:lineRule="auto"/>
+            </w:pPr>
+            <w:r>
+              <w:t>AIC</w:t>
+            </w:r>
+          </w:p>
+        </w:tc>
+        <w:tc>
+          <w:tcPr>
+            <w:tcW w:w="1039" w:type="dxa"/>
+          </w:tcPr>
+          <w:p>
+            <w:pPr>
+              <w:spacing w:line="259" w:lineRule="auto"/>
+            </w:pPr>
+            <w:r>
+              <w:t>Length bins</w:t>
+            </w:r>
+          </w:p>
+        </w:tc>
+        <w:tc>
+          <w:tcPr>
+            <w:tcW w:w="1039" w:type="dxa"/>
+          </w:tcPr>
+          <w:p>
+            <w:pPr>
+              <w:spacing w:line="240" w:lineRule="auto"/>
+              <w:rPr>
+                <w:sz w:val="20"/>
+                <w:szCs w:val="20"/>
+              </w:rPr>
+            </w:pPr>
+            <m:oMathPara>
+              <m:oMath>
+                <m:sSub>
+                  <m:sSubPr>
+                    <m:ctrlPr>
+                      <w:rPr>
+                        <w:rFonts w:ascii="Cambria Math" w:hAnsi="Cambria Math"/>
+                        <w:i/>
+                        <w:sz w:val="20"/>
+                        <w:szCs w:val="20"/>
+                      </w:rPr>
+                    </m:ctrlPr>
+                  </m:sSubPr>
+                  <m:e>
+                    <m:r>
+                      <m:rPr>
+                        <m:sty m:val="p"/>
+                      </m:rPr>
+                      <w:rPr>
+                        <w:rFonts w:ascii="Cambria Math" w:hAnsi="Cambria Math"/>
+                        <w:sz w:val="20"/>
+                        <w:szCs w:val="20"/>
+                      </w:rPr>
+                      <m:t>Ω</m:t>
+                    </m:r>
+                    <m:ctrlPr>
+                      <w:rPr>
+                        <w:rFonts w:ascii="Cambria Math" w:hAnsi="Cambria Math"/>
+                        <w:sz w:val="20"/>
+                        <w:szCs w:val="20"/>
+                      </w:rPr>
+                    </m:ctrlPr>
+                  </m:e>
+                  <m:sub>
+                    <m:r>
+                      <w:rPr>
+                        <w:rFonts w:ascii="Cambria Math" w:hAnsi="Cambria Math"/>
+                        <w:sz w:val="20"/>
+                        <w:szCs w:val="20"/>
+                      </w:rPr>
+                      <m:t>1</m:t>
+                    </m:r>
+                  </m:sub>
+                </m:sSub>
+                <m:r>
+                  <w:rPr>
+                    <w:rFonts w:ascii="Cambria Math" w:hAnsi="Cambria Math"/>
+                    <w:sz w:val="20"/>
+                    <w:szCs w:val="20"/>
+                  </w:rPr>
+                  <m:t>,</m:t>
+                </m:r>
+                <m:sSub>
+                  <m:sSubPr>
+                    <m:ctrlPr>
+                      <w:rPr>
+                        <w:rFonts w:ascii="Cambria Math" w:hAnsi="Cambria Math"/>
+                        <w:i/>
+                        <w:sz w:val="20"/>
+                        <w:szCs w:val="20"/>
+                      </w:rPr>
+                    </m:ctrlPr>
+                  </m:sSubPr>
+                  <m:e>
+                    <m:r>
+                      <w:rPr>
+                        <w:rFonts w:ascii="Cambria Math" w:hAnsi="Cambria Math"/>
+                        <w:sz w:val="20"/>
+                        <w:szCs w:val="20"/>
+                      </w:rPr>
+                      <m:t>ϵ</m:t>
+                    </m:r>
+                  </m:e>
+                  <m:sub>
+                    <m:r>
+                      <w:rPr>
+                        <w:rFonts w:ascii="Cambria Math" w:hAnsi="Cambria Math"/>
+                        <w:sz w:val="20"/>
+                        <w:szCs w:val="20"/>
+                      </w:rPr>
+                      <m:t>1</m:t>
+                    </m:r>
+                  </m:sub>
+                </m:sSub>
+                <m:r>
+                  <w:rPr>
+                    <w:rFonts w:ascii="Cambria Math" w:hAnsi="Cambria Math"/>
+                    <w:sz w:val="20"/>
+                    <w:szCs w:val="20"/>
+                  </w:rPr>
+                  <m:t>,</m:t>
+                </m:r>
+                <m:sSub>
+                  <m:sSubPr>
+                    <m:ctrlPr>
+                      <w:rPr>
+                        <w:rFonts w:ascii="Cambria Math" w:hAnsi="Cambria Math"/>
+                        <w:i/>
+                        <w:sz w:val="20"/>
+                        <w:szCs w:val="20"/>
+                      </w:rPr>
+                    </m:ctrlPr>
+                  </m:sSubPr>
+                  <m:e>
+                    <m:r>
+                      <m:rPr>
+                        <m:sty m:val="p"/>
+                      </m:rPr>
+                      <w:rPr>
+                        <w:rFonts w:ascii="Cambria Math" w:hAnsi="Cambria Math"/>
+                        <w:sz w:val="20"/>
+                        <w:szCs w:val="20"/>
+                      </w:rPr>
+                      <m:t>Ω</m:t>
+                    </m:r>
+                  </m:e>
+                  <m:sub>
+                    <m:r>
+                      <w:rPr>
+                        <w:rFonts w:ascii="Cambria Math" w:hAnsi="Cambria Math"/>
+                        <w:sz w:val="20"/>
+                        <w:szCs w:val="20"/>
+                      </w:rPr>
+                      <m:t>2</m:t>
+                    </m:r>
+                  </m:sub>
+                </m:sSub>
+                <m:r>
+                  <w:rPr>
+                    <w:rFonts w:ascii="Cambria Math" w:hAnsi="Cambria Math"/>
+                    <w:sz w:val="20"/>
+                    <w:szCs w:val="20"/>
+                  </w:rPr>
+                  <m:t>,</m:t>
+                </m:r>
+              </m:oMath>
+            </m:oMathPara>
+          </w:p>
+          <w:p>
+            <w:pPr>
+              <w:spacing w:line="240" w:lineRule="auto"/>
+              <w:rPr>
+                <w:sz w:val="20"/>
+                <w:szCs w:val="20"/>
+              </w:rPr>
+            </w:pPr>
+            <w:proofErr w:type="spellStart"/>
+            <w:r>
+              <w:rPr>
+                <w:sz w:val="20"/>
+                <w:szCs w:val="20"/>
+              </w:rPr>
+              <w:t>FieldConfig</w:t>
+            </w:r>
+            <w:proofErr w:type="spellEnd"/>
+            <w:r>
+              <w:rPr>
+                <w:sz w:val="20"/>
+                <w:szCs w:val="20"/>
+              </w:rPr>
+              <w:t xml:space="preserve"> </w:t>
+            </w:r>
+            <w:r>
+              <w:rPr>
+                <w:sz w:val="20"/>
+                <w:szCs w:val="20"/>
+              </w:rPr>
+              <w:t>&lt;- c("Omega1" = 2, "Epsilon1" = 2, "Omega2" = 2, "Epsilon2" = 2</w:t>
+            </w:r>
+            <w:r>
+              <w:rPr>
+                <w:sz w:val="20"/>
+                <w:szCs w:val="20"/>
+              </w:rPr>
+              <w:t>)</w:t>
+            </w:r>
+            <w:r>
+              <w:rPr>
+                <w:sz w:val="20"/>
+                <w:szCs w:val="20"/>
+              </w:rPr>
+              <w:t xml:space="preserve"> </w:t>
+            </w:r>
+          </w:p>
+          <w:p>
+            <w:pPr>
+              <w:spacing w:line="259" w:lineRule="auto"/>
+            </w:pPr>
+          </w:p>
+        </w:tc>
+        <w:tc>
+          <w:tcPr>
+            <w:tcW w:w="1039" w:type="dxa"/>
+          </w:tcPr>
+          <w:p>
+            <w:pPr>
+              <w:spacing w:line="259" w:lineRule="auto"/>
+            </w:pPr>
+          </w:p>
+        </w:tc>
+        <w:tc>
+          <w:tcPr>
+            <w:tcW w:w="1039" w:type="dxa"/>
+          </w:tcPr>
+          <w:p>
+            <w:pPr>
+              <w:spacing w:line="259" w:lineRule="auto"/>
+            </w:pPr>
+          </w:p>
+        </w:tc>
+        <w:tc>
+          <w:tcPr>
+            <w:tcW w:w="1039" w:type="dxa"/>
+          </w:tcPr>
+          <w:p>
+            <w:pPr>
+              <w:spacing w:line="259" w:lineRule="auto"/>
+            </w:pPr>
+          </w:p>
+        </w:tc>
+        <w:tc>
+          <w:tcPr>
+            <w:tcW w:w="1039" w:type="dxa"/>
+          </w:tcPr>
+          <w:p>
+            <w:pPr>
+              <w:spacing w:line="259" w:lineRule="auto"/>
+            </w:pPr>
+          </w:p>
+        </w:tc>
+        <w:tc>
+          <w:tcPr>
+            <w:tcW w:w="1039" w:type="dxa"/>
+          </w:tcPr>
+          <w:p>
+            <w:pPr>
+              <w:spacing w:line="259" w:lineRule="auto"/>
+            </w:pPr>
+          </w:p>
+        </w:tc>
+      </w:tr>
+      <w:tr>
+        <w:tc>
+          <w:tcPr>
+            <w:tcW w:w="1038" w:type="dxa"/>
+          </w:tcPr>
+          <w:p>
+            <w:pPr>
+              <w:spacing w:line="259" w:lineRule="auto"/>
+            </w:pPr>
+          </w:p>
+        </w:tc>
+        <w:tc>
+          <w:tcPr>
+            <w:tcW w:w="1039" w:type="dxa"/>
+          </w:tcPr>
+          <w:p>
+            <w:pPr>
+              <w:spacing w:line="259" w:lineRule="auto"/>
+            </w:pPr>
+          </w:p>
+        </w:tc>
+        <w:tc>
+          <w:tcPr>
+            <w:tcW w:w="1039" w:type="dxa"/>
+          </w:tcPr>
+          <w:p>
+            <w:pPr>
+              <w:spacing w:line="259" w:lineRule="auto"/>
+            </w:pPr>
+            <w:r>
+              <w:t>1</w:t>
+            </w:r>
+          </w:p>
+        </w:tc>
+        <w:tc>
+          <w:tcPr>
+            <w:tcW w:w="1039" w:type="dxa"/>
+          </w:tcPr>
+          <w:p>
+            <w:pPr>
+              <w:spacing w:line="259" w:lineRule="auto"/>
+            </w:pPr>
+          </w:p>
+        </w:tc>
+        <w:tc>
+          <w:tcPr>
+            <w:tcW w:w="1039" w:type="dxa"/>
+          </w:tcPr>
+          <w:p>
+            <w:pPr>
+              <w:spacing w:line="259" w:lineRule="auto"/>
+            </w:pPr>
+          </w:p>
+        </w:tc>
+        <w:tc>
+          <w:tcPr>
+            <w:tcW w:w="1039" w:type="dxa"/>
+          </w:tcPr>
+          <w:p>
+            <w:pPr>
+              <w:spacing w:line="259" w:lineRule="auto"/>
+            </w:pPr>
+          </w:p>
+        </w:tc>
+        <w:tc>
+          <w:tcPr>
+            <w:tcW w:w="1039" w:type="dxa"/>
+          </w:tcPr>
+          <w:p>
+            <w:pPr>
+              <w:spacing w:line="259" w:lineRule="auto"/>
+            </w:pPr>
+          </w:p>
+        </w:tc>
+        <w:tc>
+          <w:tcPr>
+            <w:tcW w:w="1039" w:type="dxa"/>
+          </w:tcPr>
+          <w:p>
+            <w:pPr>
+              <w:spacing w:line="259" w:lineRule="auto"/>
+            </w:pPr>
+          </w:p>
+        </w:tc>
+        <w:tc>
+          <w:tcPr>
+            <w:tcW w:w="1039" w:type="dxa"/>
+          </w:tcPr>
+          <w:p>
+            <w:pPr>
+              <w:spacing w:line="259" w:lineRule="auto"/>
+            </w:pPr>
+          </w:p>
+        </w:tc>
+      </w:tr>
+      <w:tr>
+        <w:tc>
+          <w:tcPr>
+            <w:tcW w:w="1038" w:type="dxa"/>
+          </w:tcPr>
+          <w:p>
+            <w:pPr>
+              <w:spacing w:line="259" w:lineRule="auto"/>
+            </w:pPr>
+          </w:p>
+        </w:tc>
+        <w:tc>
+          <w:tcPr>
+            <w:tcW w:w="1039" w:type="dxa"/>
+          </w:tcPr>
+          <w:p>
+            <w:pPr>
+              <w:spacing w:line="259" w:lineRule="auto"/>
+            </w:pPr>
+          </w:p>
+        </w:tc>
+        <w:tc>
+          <w:tcPr>
+            <w:tcW w:w="1039" w:type="dxa"/>
+          </w:tcPr>
+          <w:p>
+            <w:pPr>
+              <w:spacing w:line="259" w:lineRule="auto"/>
+            </w:pPr>
+            <w:r>
+              <w:t>2</w:t>
+            </w:r>
+          </w:p>
+        </w:tc>
+        <w:tc>
+          <w:tcPr>
+            <w:tcW w:w="1039" w:type="dxa"/>
+          </w:tcPr>
+          <w:p>
+            <w:pPr>
+              <w:spacing w:line="259" w:lineRule="auto"/>
+            </w:pPr>
+          </w:p>
+        </w:tc>
+        <w:tc>
+          <w:tcPr>
+            <w:tcW w:w="1039" w:type="dxa"/>
+          </w:tcPr>
+          <w:p>
+            <w:pPr>
+              <w:spacing w:line="259" w:lineRule="auto"/>
+            </w:pPr>
+          </w:p>
+        </w:tc>
+        <w:tc>
+          <w:tcPr>
+            <w:tcW w:w="1039" w:type="dxa"/>
+          </w:tcPr>
+          <w:p>
+            <w:pPr>
+              <w:spacing w:line="259" w:lineRule="auto"/>
+            </w:pPr>
+          </w:p>
+        </w:tc>
+        <w:tc>
+          <w:tcPr>
+            <w:tcW w:w="1039" w:type="dxa"/>
+          </w:tcPr>
+          <w:p>
+            <w:pPr>
+              <w:spacing w:line="259" w:lineRule="auto"/>
+            </w:pPr>
+          </w:p>
+        </w:tc>
+        <w:tc>
+          <w:tcPr>
+            <w:tcW w:w="1039" w:type="dxa"/>
+          </w:tcPr>
+          <w:p>
+            <w:pPr>
+              <w:spacing w:line="259" w:lineRule="auto"/>
+            </w:pPr>
+          </w:p>
+        </w:tc>
+        <w:tc>
+          <w:tcPr>
+            <w:tcW w:w="1039" w:type="dxa"/>
+          </w:tcPr>
+          <w:p>
+            <w:pPr>
+              <w:spacing w:line="259" w:lineRule="auto"/>
+            </w:pPr>
+          </w:p>
+        </w:tc>
+      </w:tr>
+    </w:tbl>
     <w:p>
       <w:pPr>
         <w:spacing w:line="259" w:lineRule="auto"/>
@@ -12746,6 +13249,7 @@
   <w:style w:type="character" w:default="1" w:styleId="DefaultParagraphFont">
     <w:name w:val="Default Paragraph Font"/>
     <w:uiPriority w:val="1"/>
+    <w:semiHidden/>
     <w:unhideWhenUsed/>
   </w:style>
   <w:style w:type="table" w:default="1" w:styleId="TableNormal">
@@ -13118,7 +13622,7 @@
 </file>
 
 <file path=customXml/itemProps1.xml><?xml version="1.0" encoding="utf-8"?>
-<ds:datastoreItem xmlns:ds="http://schemas.openxmlformats.org/officeDocument/2006/customXml" ds:itemID="{EA5FA803-EB18-44A9-B998-0DCF7AD18340}">
+<ds:datastoreItem xmlns:ds="http://schemas.openxmlformats.org/officeDocument/2006/customXml" ds:itemID="{498D570C-7A08-4747-B9E8-79944F4D9758}">
   <ds:schemaRefs>
     <ds:schemaRef ds:uri="http://schemas.openxmlformats.org/officeDocument/2006/bibliography"/>
   </ds:schemaRefs>

</xml_diff>